<commit_message>
Added results to the Report V1.
</commit_message>
<xml_diff>
--- a/Docs/COVID + Diabetes Mansucript Draft 12.27.2023.docx
+++ b/Docs/COVID + Diabetes Mansucript Draft 12.27.2023.docx
@@ -5,11 +5,19 @@
     <w:p>
       <w:pPr>
         <w:jc w:val="both"/>
-      </w:pPr>
-      <w:r>
-        <w:rPr>
+        <w:rPr>
+          <w:rFonts w:ascii="Times New Roman" w:hAnsi="Times New Roman" w:cs="Times New Roman"/>
+          <w:sz w:val="24"/>
+          <w:szCs w:val="24"/>
+        </w:rPr>
+      </w:pPr>
+      <w:r>
+        <w:rPr>
+          <w:rFonts w:ascii="Times New Roman" w:hAnsi="Times New Roman" w:cs="Times New Roman"/>
           <w:b/>
           <w:bCs/>
+          <w:sz w:val="24"/>
+          <w:szCs w:val="24"/>
         </w:rPr>
         <w:t>Diabetes mellitus and the risk of severe SARS-CoV-2 infection</w:t>
       </w:r>
@@ -17,117 +25,216 @@
     <w:p>
       <w:pPr>
         <w:jc w:val="both"/>
-      </w:pPr>
-      <w:r>
-        <w:t xml:space="preserve">Marshall Yuan, Davit </w:t>
-      </w:r>
-      <w:r>
-        <w:t>Sargsyan</w:t>
-      </w:r>
-      <w:r>
-        <w:t>, Ronald G, Nahass, Ah-Ng Kong, Luigi Brunetti</w:t>
-      </w:r>
-    </w:p>
-    <w:p>
-      <w:pPr>
-        <w:jc w:val="both"/>
-      </w:pPr>
-    </w:p>
-    <w:p>
-      <w:pPr>
-        <w:jc w:val="both"/>
-      </w:pPr>
-      <w:r>
-        <w:t xml:space="preserve">Robert Wood Johnson Medical School, </w:t>
-      </w:r>
-      <w:r>
-        <w:t>Piscataway, NJ, USA</w:t>
-      </w:r>
-    </w:p>
-    <w:p>
-      <w:pPr>
-        <w:jc w:val="both"/>
+        <w:rPr>
+          <w:rFonts w:ascii="Times New Roman" w:hAnsi="Times New Roman" w:cs="Times New Roman"/>
+          <w:sz w:val="24"/>
+          <w:szCs w:val="24"/>
+        </w:rPr>
+      </w:pPr>
+      <w:r>
+        <w:rPr>
+          <w:rFonts w:ascii="Times New Roman" w:hAnsi="Times New Roman" w:cs="Times New Roman"/>
+          <w:sz w:val="24"/>
+          <w:szCs w:val="24"/>
+        </w:rPr>
+        <w:t>Marshall Yuan, Davit Sargsyan, Ronald G, Nahass, Ah-Ng Kong, Luigi Brunetti</w:t>
+      </w:r>
+    </w:p>
+    <w:p>
+      <w:pPr>
+        <w:jc w:val="both"/>
+        <w:rPr>
+          <w:rFonts w:ascii="Times New Roman" w:hAnsi="Times New Roman" w:cs="Times New Roman"/>
+          <w:sz w:val="24"/>
+          <w:szCs w:val="24"/>
+        </w:rPr>
+      </w:pPr>
+    </w:p>
+    <w:p>
+      <w:pPr>
+        <w:jc w:val="both"/>
+        <w:rPr>
+          <w:rFonts w:ascii="Times New Roman" w:hAnsi="Times New Roman" w:cs="Times New Roman"/>
+          <w:sz w:val="24"/>
+          <w:szCs w:val="24"/>
+        </w:rPr>
+      </w:pPr>
+      <w:r>
+        <w:rPr>
+          <w:rFonts w:ascii="Times New Roman" w:hAnsi="Times New Roman" w:cs="Times New Roman"/>
+          <w:sz w:val="24"/>
+          <w:szCs w:val="24"/>
+        </w:rPr>
+        <w:t>Robert Wood Johnson Medical School, Piscataway, NJ, USA</w:t>
+      </w:r>
+    </w:p>
+    <w:p>
+      <w:pPr>
+        <w:jc w:val="both"/>
+        <w:rPr>
+          <w:rFonts w:ascii="Times New Roman" w:hAnsi="Times New Roman" w:cs="Times New Roman"/>
+          <w:sz w:val="24"/>
+          <w:szCs w:val="24"/>
+        </w:rPr>
       </w:pPr>
       <w:proofErr w:type="spellStart"/>
       <w:r>
+        <w:rPr>
+          <w:rFonts w:ascii="Times New Roman" w:hAnsi="Times New Roman" w:cs="Times New Roman"/>
+          <w:sz w:val="24"/>
+          <w:szCs w:val="24"/>
+        </w:rPr>
         <w:t>IDCare</w:t>
       </w:r>
       <w:proofErr w:type="spellEnd"/>
       <w:r>
+        <w:rPr>
+          <w:rFonts w:ascii="Times New Roman" w:hAnsi="Times New Roman" w:cs="Times New Roman"/>
+          <w:sz w:val="24"/>
+          <w:szCs w:val="24"/>
+        </w:rPr>
         <w:t>, Hillsborough, NJ, USA</w:t>
       </w:r>
     </w:p>
     <w:p>
       <w:pPr>
         <w:jc w:val="both"/>
-      </w:pPr>
-      <w:r>
-        <w:t xml:space="preserve">Ernest Mario School of Pharmacy, Department of Pharmaceutics, </w:t>
-      </w:r>
-      <w:r>
-        <w:t>Piscataway, NJ, USA</w:t>
-      </w:r>
-    </w:p>
-    <w:p>
-      <w:pPr>
-        <w:jc w:val="both"/>
-      </w:pPr>
-      <w:r>
+        <w:rPr>
+          <w:rFonts w:ascii="Times New Roman" w:hAnsi="Times New Roman" w:cs="Times New Roman"/>
+          <w:sz w:val="24"/>
+          <w:szCs w:val="24"/>
+        </w:rPr>
+      </w:pPr>
+      <w:r>
+        <w:rPr>
+          <w:rFonts w:ascii="Times New Roman" w:hAnsi="Times New Roman" w:cs="Times New Roman"/>
+          <w:sz w:val="24"/>
+          <w:szCs w:val="24"/>
+        </w:rPr>
+        <w:t>Ernest Mario School of Pharmacy, Department of Pharmaceutics, Piscataway, NJ, USA</w:t>
+      </w:r>
+    </w:p>
+    <w:p>
+      <w:pPr>
+        <w:jc w:val="both"/>
+        <w:rPr>
+          <w:rFonts w:ascii="Times New Roman" w:hAnsi="Times New Roman" w:cs="Times New Roman"/>
+          <w:sz w:val="24"/>
+          <w:szCs w:val="24"/>
+        </w:rPr>
+      </w:pPr>
+      <w:r>
+        <w:rPr>
+          <w:rFonts w:ascii="Times New Roman" w:hAnsi="Times New Roman" w:cs="Times New Roman"/>
+          <w:sz w:val="24"/>
+          <w:szCs w:val="24"/>
+        </w:rPr>
         <w:t>Ernest Mario School of Pharmacy, Department of Pharmacy Practice, Piscataway, NJ, USA</w:t>
       </w:r>
     </w:p>
     <w:p>
       <w:pPr>
         <w:jc w:val="both"/>
-      </w:pPr>
-      <w:r>
+        <w:rPr>
+          <w:rFonts w:ascii="Times New Roman" w:hAnsi="Times New Roman" w:cs="Times New Roman"/>
+          <w:sz w:val="24"/>
+          <w:szCs w:val="24"/>
+        </w:rPr>
+      </w:pPr>
+      <w:r>
+        <w:rPr>
+          <w:rFonts w:ascii="Times New Roman" w:hAnsi="Times New Roman" w:cs="Times New Roman"/>
+          <w:sz w:val="24"/>
+          <w:szCs w:val="24"/>
+        </w:rPr>
         <w:t>Robert Wood Johnson University Hospital, Somerville, NJ, USA</w:t>
       </w:r>
     </w:p>
     <w:p>
       <w:pPr>
         <w:jc w:val="both"/>
-      </w:pPr>
-    </w:p>
-    <w:p>
-      <w:pPr>
-        <w:jc w:val="both"/>
-      </w:pPr>
-      <w:r>
+        <w:rPr>
+          <w:rFonts w:ascii="Times New Roman" w:hAnsi="Times New Roman" w:cs="Times New Roman"/>
+          <w:sz w:val="24"/>
+          <w:szCs w:val="24"/>
+        </w:rPr>
+      </w:pPr>
+    </w:p>
+    <w:p>
+      <w:pPr>
+        <w:jc w:val="both"/>
+        <w:rPr>
+          <w:rFonts w:ascii="Times New Roman" w:hAnsi="Times New Roman" w:cs="Times New Roman"/>
+          <w:sz w:val="24"/>
+          <w:szCs w:val="24"/>
+        </w:rPr>
+      </w:pPr>
+      <w:r>
+        <w:rPr>
+          <w:rFonts w:ascii="Times New Roman" w:hAnsi="Times New Roman" w:cs="Times New Roman"/>
+          <w:sz w:val="24"/>
+          <w:szCs w:val="24"/>
+        </w:rPr>
         <w:t>Keywords</w:t>
       </w:r>
     </w:p>
     <w:p>
       <w:pPr>
         <w:jc w:val="both"/>
-      </w:pPr>
-    </w:p>
-    <w:p>
-      <w:pPr>
-        <w:jc w:val="both"/>
-      </w:pPr>
-      <w:r>
+        <w:rPr>
+          <w:rFonts w:ascii="Times New Roman" w:hAnsi="Times New Roman" w:cs="Times New Roman"/>
+          <w:sz w:val="24"/>
+          <w:szCs w:val="24"/>
+        </w:rPr>
+      </w:pPr>
+    </w:p>
+    <w:p>
+      <w:pPr>
+        <w:jc w:val="both"/>
+        <w:rPr>
+          <w:rFonts w:ascii="Times New Roman" w:hAnsi="Times New Roman" w:cs="Times New Roman"/>
+          <w:sz w:val="24"/>
+          <w:szCs w:val="24"/>
+        </w:rPr>
+      </w:pPr>
+      <w:r>
+        <w:rPr>
+          <w:rFonts w:ascii="Times New Roman" w:hAnsi="Times New Roman" w:cs="Times New Roman"/>
+          <w:sz w:val="24"/>
+          <w:szCs w:val="24"/>
+        </w:rPr>
         <w:t>Word Count</w:t>
       </w:r>
     </w:p>
     <w:p>
       <w:pPr>
         <w:jc w:val="both"/>
-      </w:pPr>
-    </w:p>
-    <w:p>
-      <w:pPr>
-        <w:jc w:val="both"/>
-        <w:rPr>
+        <w:rPr>
+          <w:rFonts w:ascii="Times New Roman" w:hAnsi="Times New Roman" w:cs="Times New Roman"/>
+          <w:sz w:val="24"/>
+          <w:szCs w:val="24"/>
+        </w:rPr>
+      </w:pPr>
+    </w:p>
+    <w:p>
+      <w:pPr>
+        <w:jc w:val="both"/>
+        <w:rPr>
+          <w:rFonts w:ascii="Times New Roman" w:hAnsi="Times New Roman" w:cs="Times New Roman"/>
           <w:b/>
           <w:bCs/>
+          <w:sz w:val="24"/>
+          <w:szCs w:val="24"/>
           <w:u w:val="single"/>
         </w:rPr>
       </w:pPr>
       <w:r>
         <w:rPr>
+          <w:rFonts w:ascii="Times New Roman" w:hAnsi="Times New Roman" w:cs="Times New Roman"/>
           <w:b/>
           <w:bCs/>
+          <w:sz w:val="24"/>
+          <w:szCs w:val="24"/>
           <w:u w:val="single"/>
         </w:rPr>
         <w:br w:type="page"/>
@@ -137,15 +244,21 @@
       <w:pPr>
         <w:jc w:val="both"/>
         <w:rPr>
+          <w:rFonts w:ascii="Times New Roman" w:hAnsi="Times New Roman" w:cs="Times New Roman"/>
           <w:b/>
           <w:bCs/>
+          <w:sz w:val="24"/>
+          <w:szCs w:val="24"/>
           <w:u w:val="single"/>
         </w:rPr>
       </w:pPr>
       <w:r>
         <w:rPr>
+          <w:rFonts w:ascii="Times New Roman" w:hAnsi="Times New Roman" w:cs="Times New Roman"/>
           <w:b/>
           <w:bCs/>
+          <w:sz w:val="24"/>
+          <w:szCs w:val="24"/>
           <w:u w:val="single"/>
         </w:rPr>
         <w:lastRenderedPageBreak/>
@@ -156,15 +269,21 @@
       <w:pPr>
         <w:jc w:val="both"/>
         <w:rPr>
+          <w:rFonts w:ascii="Times New Roman" w:hAnsi="Times New Roman" w:cs="Times New Roman"/>
           <w:b/>
           <w:bCs/>
+          <w:sz w:val="24"/>
+          <w:szCs w:val="24"/>
           <w:u w:val="single"/>
         </w:rPr>
       </w:pPr>
       <w:r>
         <w:rPr>
+          <w:rFonts w:ascii="Times New Roman" w:hAnsi="Times New Roman" w:cs="Times New Roman"/>
           <w:b/>
           <w:bCs/>
+          <w:sz w:val="24"/>
+          <w:szCs w:val="24"/>
           <w:u w:val="single"/>
         </w:rPr>
         <w:br w:type="page"/>
@@ -174,15 +293,21 @@
       <w:pPr>
         <w:jc w:val="both"/>
         <w:rPr>
+          <w:rFonts w:ascii="Times New Roman" w:hAnsi="Times New Roman" w:cs="Times New Roman"/>
           <w:b/>
           <w:bCs/>
+          <w:sz w:val="24"/>
+          <w:szCs w:val="24"/>
           <w:u w:val="single"/>
         </w:rPr>
       </w:pPr>
       <w:r>
         <w:rPr>
+          <w:rFonts w:ascii="Times New Roman" w:hAnsi="Times New Roman" w:cs="Times New Roman"/>
           <w:b/>
           <w:bCs/>
+          <w:sz w:val="24"/>
+          <w:szCs w:val="24"/>
           <w:u w:val="single"/>
         </w:rPr>
         <w:lastRenderedPageBreak/>
@@ -192,341 +317,852 @@
     <w:p>
       <w:pPr>
         <w:jc w:val="both"/>
-      </w:pPr>
-      <w:r>
+        <w:rPr>
+          <w:rFonts w:ascii="Times New Roman" w:hAnsi="Times New Roman" w:cs="Times New Roman"/>
+          <w:sz w:val="24"/>
+          <w:szCs w:val="24"/>
+        </w:rPr>
+      </w:pPr>
+      <w:r>
+        <w:rPr>
+          <w:rFonts w:ascii="Times New Roman" w:hAnsi="Times New Roman" w:cs="Times New Roman"/>
+          <w:sz w:val="24"/>
+          <w:szCs w:val="24"/>
+        </w:rPr>
         <w:t>Coronavirus Disease of 2019 (COVID-19)</w:t>
       </w:r>
       <w:r>
+        <w:rPr>
+          <w:rFonts w:ascii="Times New Roman" w:hAnsi="Times New Roman" w:cs="Times New Roman"/>
+          <w:sz w:val="24"/>
+          <w:szCs w:val="24"/>
+        </w:rPr>
         <w:t>,</w:t>
       </w:r>
       <w:r>
+        <w:rPr>
+          <w:rFonts w:ascii="Times New Roman" w:hAnsi="Times New Roman" w:cs="Times New Roman"/>
+          <w:sz w:val="24"/>
+          <w:szCs w:val="24"/>
+        </w:rPr>
         <w:t xml:space="preserve"> caused by the Severe Acute Respiratory Syndrome Coronavirus 2 (SARS-CoV-2)</w:t>
       </w:r>
       <w:r>
+        <w:rPr>
+          <w:rFonts w:ascii="Times New Roman" w:hAnsi="Times New Roman" w:cs="Times New Roman"/>
+          <w:sz w:val="24"/>
+          <w:szCs w:val="24"/>
+        </w:rPr>
         <w:t>,</w:t>
       </w:r>
       <w:r>
+        <w:rPr>
+          <w:rFonts w:ascii="Times New Roman" w:hAnsi="Times New Roman" w:cs="Times New Roman"/>
+          <w:sz w:val="24"/>
+          <w:szCs w:val="24"/>
+        </w:rPr>
         <w:t xml:space="preserve"> </w:t>
       </w:r>
       <w:r>
+        <w:rPr>
+          <w:rFonts w:ascii="Times New Roman" w:hAnsi="Times New Roman" w:cs="Times New Roman"/>
+          <w:sz w:val="24"/>
+          <w:szCs w:val="24"/>
+        </w:rPr>
         <w:t xml:space="preserve">was announced as a pandemic by the WHO at the beginning of 2020 due to its </w:t>
       </w:r>
       <w:r>
+        <w:rPr>
+          <w:rFonts w:ascii="Times New Roman" w:hAnsi="Times New Roman" w:cs="Times New Roman"/>
+          <w:sz w:val="24"/>
+          <w:szCs w:val="24"/>
+        </w:rPr>
         <w:t>rapid communicability and disease severity</w:t>
       </w:r>
       <w:commentRangeStart w:id="0"/>
       <w:r>
+        <w:rPr>
+          <w:rFonts w:ascii="Times New Roman" w:hAnsi="Times New Roman" w:cs="Times New Roman"/>
+          <w:sz w:val="24"/>
+          <w:szCs w:val="24"/>
+        </w:rPr>
         <w:t>.</w:t>
       </w:r>
       <w:commentRangeEnd w:id="0"/>
       <w:r>
+        <w:rPr>
+          <w:rFonts w:ascii="Times New Roman" w:hAnsi="Times New Roman" w:cs="Times New Roman"/>
+          <w:sz w:val="24"/>
+          <w:szCs w:val="24"/>
+        </w:rPr>
         <w:commentReference w:id="0"/>
       </w:r>
       <w:r>
+        <w:rPr>
+          <w:rFonts w:ascii="Times New Roman" w:hAnsi="Times New Roman" w:cs="Times New Roman"/>
+          <w:sz w:val="24"/>
+          <w:szCs w:val="24"/>
+        </w:rPr>
         <w:t xml:space="preserve"> </w:t>
       </w:r>
       <w:r>
+        <w:rPr>
+          <w:rFonts w:ascii="Times New Roman" w:hAnsi="Times New Roman" w:cs="Times New Roman"/>
+          <w:sz w:val="24"/>
+          <w:szCs w:val="24"/>
+        </w:rPr>
         <w:t xml:space="preserve">By October 2022, </w:t>
       </w:r>
       <w:r>
+        <w:rPr>
+          <w:rFonts w:ascii="Times New Roman" w:hAnsi="Times New Roman" w:cs="Times New Roman"/>
+          <w:sz w:val="24"/>
+          <w:szCs w:val="24"/>
+        </w:rPr>
         <w:t>COVID-19 had caused over 6.5 million deaths</w:t>
       </w:r>
       <w:commentRangeStart w:id="1"/>
       <w:r>
+        <w:rPr>
+          <w:rFonts w:ascii="Times New Roman" w:hAnsi="Times New Roman" w:cs="Times New Roman"/>
+          <w:sz w:val="24"/>
+          <w:szCs w:val="24"/>
+        </w:rPr>
         <w:t>.</w:t>
       </w:r>
       <w:commentRangeEnd w:id="1"/>
       <w:r>
+        <w:rPr>
+          <w:rFonts w:ascii="Times New Roman" w:hAnsi="Times New Roman" w:cs="Times New Roman"/>
+          <w:sz w:val="24"/>
+          <w:szCs w:val="24"/>
+        </w:rPr>
         <w:commentReference w:id="1"/>
       </w:r>
       <w:r>
+        <w:rPr>
+          <w:rFonts w:ascii="Times New Roman" w:hAnsi="Times New Roman" w:cs="Times New Roman"/>
+          <w:sz w:val="24"/>
+          <w:szCs w:val="24"/>
+        </w:rPr>
         <w:t xml:space="preserve"> </w:t>
       </w:r>
       <w:r>
+        <w:rPr>
+          <w:rFonts w:ascii="Times New Roman" w:hAnsi="Times New Roman" w:cs="Times New Roman"/>
+          <w:sz w:val="24"/>
+          <w:szCs w:val="24"/>
+        </w:rPr>
         <w:t xml:space="preserve"> </w:t>
       </w:r>
       <w:r>
+        <w:rPr>
+          <w:rFonts w:ascii="Times New Roman" w:hAnsi="Times New Roman" w:cs="Times New Roman"/>
+          <w:sz w:val="24"/>
+          <w:szCs w:val="24"/>
+        </w:rPr>
         <w:t xml:space="preserve">Primarily a condition that affects the respiratory system, </w:t>
       </w:r>
       <w:r>
+        <w:rPr>
+          <w:rFonts w:ascii="Times New Roman" w:hAnsi="Times New Roman" w:cs="Times New Roman"/>
+          <w:sz w:val="24"/>
+          <w:szCs w:val="24"/>
+        </w:rPr>
         <w:t>it</w:t>
       </w:r>
       <w:r>
+        <w:rPr>
+          <w:rFonts w:ascii="Times New Roman" w:hAnsi="Times New Roman" w:cs="Times New Roman"/>
+          <w:sz w:val="24"/>
+          <w:szCs w:val="24"/>
+        </w:rPr>
         <w:t xml:space="preserve"> present</w:t>
       </w:r>
       <w:r>
+        <w:rPr>
+          <w:rFonts w:ascii="Times New Roman" w:hAnsi="Times New Roman" w:cs="Times New Roman"/>
+          <w:sz w:val="24"/>
+          <w:szCs w:val="24"/>
+        </w:rPr>
         <w:t>s</w:t>
       </w:r>
       <w:r>
+        <w:rPr>
+          <w:rFonts w:ascii="Times New Roman" w:hAnsi="Times New Roman" w:cs="Times New Roman"/>
+          <w:sz w:val="24"/>
+          <w:szCs w:val="24"/>
+        </w:rPr>
         <w:t xml:space="preserve"> in p</w:t>
       </w:r>
       <w:r>
+        <w:rPr>
+          <w:rFonts w:ascii="Times New Roman" w:hAnsi="Times New Roman" w:cs="Times New Roman"/>
+          <w:sz w:val="24"/>
+          <w:szCs w:val="24"/>
+        </w:rPr>
         <w:t xml:space="preserve">atients with a wide range of symptoms, ranging </w:t>
       </w:r>
       <w:r>
+        <w:rPr>
+          <w:rFonts w:ascii="Times New Roman" w:hAnsi="Times New Roman" w:cs="Times New Roman"/>
+          <w:sz w:val="24"/>
+          <w:szCs w:val="24"/>
+        </w:rPr>
         <w:t xml:space="preserve">from asymptomatic and mild </w:t>
       </w:r>
       <w:r>
+        <w:rPr>
+          <w:rFonts w:ascii="Times New Roman" w:hAnsi="Times New Roman" w:cs="Times New Roman"/>
+          <w:sz w:val="24"/>
+          <w:szCs w:val="24"/>
+        </w:rPr>
         <w:t xml:space="preserve">to </w:t>
       </w:r>
       <w:r>
+        <w:rPr>
+          <w:rFonts w:ascii="Times New Roman" w:hAnsi="Times New Roman" w:cs="Times New Roman"/>
+          <w:sz w:val="24"/>
+          <w:szCs w:val="24"/>
+        </w:rPr>
         <w:t xml:space="preserve">severe. </w:t>
       </w:r>
       <w:r>
+        <w:rPr>
+          <w:rFonts w:ascii="Times New Roman" w:hAnsi="Times New Roman" w:cs="Times New Roman"/>
+          <w:sz w:val="24"/>
+          <w:szCs w:val="24"/>
+        </w:rPr>
         <w:t xml:space="preserve">In </w:t>
       </w:r>
       <w:r>
+        <w:rPr>
+          <w:rFonts w:ascii="Times New Roman" w:hAnsi="Times New Roman" w:cs="Times New Roman"/>
+          <w:sz w:val="24"/>
+          <w:szCs w:val="24"/>
+        </w:rPr>
         <w:t xml:space="preserve">the most critical </w:t>
       </w:r>
       <w:r>
+        <w:rPr>
+          <w:rFonts w:ascii="Times New Roman" w:hAnsi="Times New Roman" w:cs="Times New Roman"/>
+          <w:sz w:val="24"/>
+          <w:szCs w:val="24"/>
+        </w:rPr>
         <w:t>cases, patients may require ICU care and mechanical intubation</w:t>
       </w:r>
       <w:r>
+        <w:rPr>
+          <w:rFonts w:ascii="Times New Roman" w:hAnsi="Times New Roman" w:cs="Times New Roman"/>
+          <w:sz w:val="24"/>
+          <w:szCs w:val="24"/>
+        </w:rPr>
         <w:t>, among other intensive interventions</w:t>
       </w:r>
       <w:commentRangeStart w:id="2"/>
       <w:r>
+        <w:rPr>
+          <w:rFonts w:ascii="Times New Roman" w:hAnsi="Times New Roman" w:cs="Times New Roman"/>
+          <w:sz w:val="24"/>
+          <w:szCs w:val="24"/>
+        </w:rPr>
         <w:t>.</w:t>
       </w:r>
       <w:commentRangeEnd w:id="2"/>
       <w:r>
+        <w:rPr>
+          <w:rFonts w:ascii="Times New Roman" w:hAnsi="Times New Roman" w:cs="Times New Roman"/>
+          <w:sz w:val="24"/>
+          <w:szCs w:val="24"/>
+        </w:rPr>
         <w:commentReference w:id="2"/>
       </w:r>
       <w:r>
+        <w:rPr>
+          <w:rFonts w:ascii="Times New Roman" w:hAnsi="Times New Roman" w:cs="Times New Roman"/>
+          <w:sz w:val="24"/>
+          <w:szCs w:val="24"/>
+        </w:rPr>
         <w:t xml:space="preserve"> A variety of risk factors </w:t>
       </w:r>
       <w:r>
+        <w:rPr>
+          <w:rFonts w:ascii="Times New Roman" w:hAnsi="Times New Roman" w:cs="Times New Roman"/>
+          <w:sz w:val="24"/>
+          <w:szCs w:val="24"/>
+        </w:rPr>
         <w:t>are suggested to increase</w:t>
       </w:r>
       <w:r>
+        <w:rPr>
+          <w:rFonts w:ascii="Times New Roman" w:hAnsi="Times New Roman" w:cs="Times New Roman"/>
+          <w:sz w:val="24"/>
+          <w:szCs w:val="24"/>
+        </w:rPr>
         <w:t xml:space="preserve"> the risk for severe illness, including </w:t>
       </w:r>
       <w:r>
+        <w:rPr>
+          <w:rFonts w:ascii="Times New Roman" w:hAnsi="Times New Roman" w:cs="Times New Roman"/>
+          <w:sz w:val="24"/>
+          <w:szCs w:val="24"/>
+        </w:rPr>
         <w:t>65 years of age and older, hypertension, smoking, and diabetes.</w:t>
       </w:r>
       <w:commentRangeStart w:id="3"/>
       <w:commentRangeEnd w:id="3"/>
       <w:r>
+        <w:rPr>
+          <w:rFonts w:ascii="Times New Roman" w:hAnsi="Times New Roman" w:cs="Times New Roman"/>
+          <w:sz w:val="24"/>
+          <w:szCs w:val="24"/>
+        </w:rPr>
         <w:commentReference w:id="3"/>
       </w:r>
     </w:p>
     <w:p>
       <w:pPr>
         <w:jc w:val="both"/>
-      </w:pPr>
-      <w:r>
+        <w:rPr>
+          <w:rFonts w:ascii="Times New Roman" w:hAnsi="Times New Roman" w:cs="Times New Roman"/>
+          <w:sz w:val="24"/>
+          <w:szCs w:val="24"/>
+        </w:rPr>
+      </w:pPr>
+      <w:r>
+        <w:rPr>
+          <w:rFonts w:ascii="Times New Roman" w:hAnsi="Times New Roman" w:cs="Times New Roman"/>
+          <w:sz w:val="24"/>
+          <w:szCs w:val="24"/>
+        </w:rPr>
         <w:t xml:space="preserve">Multiple meta-analyses of the clinical correlation between diabetes and SARS-CoV-2 have demonstrated that patients with diabetes are at higher risk for severe disease and mortality, reporting </w:t>
       </w:r>
       <w:r>
+        <w:rPr>
+          <w:rFonts w:ascii="Times New Roman" w:hAnsi="Times New Roman" w:cs="Times New Roman"/>
+          <w:sz w:val="24"/>
+          <w:szCs w:val="24"/>
+        </w:rPr>
         <w:t xml:space="preserve">odds ratio as high as </w:t>
       </w:r>
       <w:r>
-        <w:t>OR = 2.75 ((95% CI: 2.09-3.62; p &lt; 0.01) for severe disease</w:t>
-      </w:r>
-      <w:commentRangeStart w:id="4"/>
-      <w:r>
+        <w:rPr>
+          <w:rFonts w:ascii="Times New Roman" w:hAnsi="Times New Roman" w:cs="Times New Roman"/>
+          <w:sz w:val="24"/>
+          <w:szCs w:val="24"/>
+        </w:rPr>
+        <w:t>OR = 2.75 (</w:t>
+      </w:r>
+      <w:del w:id="4" w:author="Sargsyan, Davit [JRDUS]" w:date="2023-12-29T10:54:00Z">
+        <w:r>
+          <w:rPr>
+            <w:rFonts w:ascii="Times New Roman" w:hAnsi="Times New Roman" w:cs="Times New Roman"/>
+            <w:sz w:val="24"/>
+            <w:szCs w:val="24"/>
+          </w:rPr>
+          <w:delText>(</w:delText>
+        </w:r>
+      </w:del>
+      <w:r>
+        <w:rPr>
+          <w:rFonts w:ascii="Times New Roman" w:hAnsi="Times New Roman" w:cs="Times New Roman"/>
+          <w:sz w:val="24"/>
+          <w:szCs w:val="24"/>
+        </w:rPr>
+        <w:t>95% CI: 2.09-3.62; p &lt; 0.01) for severe disease</w:t>
+      </w:r>
+      <w:commentRangeStart w:id="5"/>
+      <w:r>
+        <w:rPr>
+          <w:rFonts w:ascii="Times New Roman" w:hAnsi="Times New Roman" w:cs="Times New Roman"/>
+          <w:sz w:val="24"/>
+          <w:szCs w:val="24"/>
+        </w:rPr>
         <w:t>.</w:t>
       </w:r>
-      <w:commentRangeEnd w:id="4"/>
-      <w:r>
-        <w:commentReference w:id="4"/>
-      </w:r>
-      <w:r>
+      <w:commentRangeEnd w:id="5"/>
+      <w:r>
+        <w:rPr>
+          <w:rFonts w:ascii="Times New Roman" w:hAnsi="Times New Roman" w:cs="Times New Roman"/>
+          <w:sz w:val="24"/>
+          <w:szCs w:val="24"/>
+        </w:rPr>
+        <w:commentReference w:id="5"/>
+      </w:r>
+      <w:r>
+        <w:rPr>
+          <w:rFonts w:ascii="Times New Roman" w:hAnsi="Times New Roman" w:cs="Times New Roman"/>
+          <w:sz w:val="24"/>
+          <w:szCs w:val="24"/>
+        </w:rPr>
         <w:t xml:space="preserve"> </w:t>
       </w:r>
       <w:r>
+        <w:rPr>
+          <w:rFonts w:ascii="Times New Roman" w:hAnsi="Times New Roman" w:cs="Times New Roman"/>
+          <w:sz w:val="24"/>
+          <w:szCs w:val="24"/>
+        </w:rPr>
         <w:t xml:space="preserve">Diabetes has been previously implicated in other infectious conditions, including being associated </w:t>
       </w:r>
       <w:r>
+        <w:rPr>
+          <w:rFonts w:ascii="Times New Roman" w:hAnsi="Times New Roman" w:cs="Times New Roman"/>
+          <w:sz w:val="24"/>
+          <w:szCs w:val="24"/>
+        </w:rPr>
         <w:t>with over a four-fold risk of ICU admission in patients with the Influenza A infection of 2009 (H1N1</w:t>
       </w:r>
-      <w:commentRangeStart w:id="5"/>
-      <w:r>
+      <w:commentRangeStart w:id="6"/>
+      <w:r>
+        <w:rPr>
+          <w:rFonts w:ascii="Times New Roman" w:hAnsi="Times New Roman" w:cs="Times New Roman"/>
+          <w:sz w:val="24"/>
+          <w:szCs w:val="24"/>
+        </w:rPr>
         <w:t>).</w:t>
       </w:r>
-      <w:commentRangeEnd w:id="5"/>
-      <w:r>
-        <w:commentReference w:id="5"/>
-      </w:r>
-      <w:r>
+      <w:commentRangeEnd w:id="6"/>
+      <w:r>
+        <w:rPr>
+          <w:rFonts w:ascii="Times New Roman" w:hAnsi="Times New Roman" w:cs="Times New Roman"/>
+          <w:sz w:val="24"/>
+          <w:szCs w:val="24"/>
+        </w:rPr>
+        <w:commentReference w:id="6"/>
+      </w:r>
+      <w:r>
+        <w:rPr>
+          <w:rFonts w:ascii="Times New Roman" w:hAnsi="Times New Roman" w:cs="Times New Roman"/>
+          <w:sz w:val="24"/>
+          <w:szCs w:val="24"/>
+        </w:rPr>
         <w:t xml:space="preserve"> Furthermore, </w:t>
       </w:r>
       <w:r>
+        <w:rPr>
+          <w:rFonts w:ascii="Times New Roman" w:hAnsi="Times New Roman" w:cs="Times New Roman"/>
+          <w:sz w:val="24"/>
+          <w:szCs w:val="24"/>
+        </w:rPr>
         <w:t xml:space="preserve">diabetes has been observed </w:t>
       </w:r>
       <w:r>
+        <w:rPr>
+          <w:rFonts w:ascii="Times New Roman" w:hAnsi="Times New Roman" w:cs="Times New Roman"/>
+          <w:sz w:val="24"/>
+          <w:szCs w:val="24"/>
+        </w:rPr>
         <w:t xml:space="preserve">to </w:t>
       </w:r>
       <w:r>
+        <w:rPr>
+          <w:rFonts w:ascii="Times New Roman" w:hAnsi="Times New Roman" w:cs="Times New Roman"/>
+          <w:sz w:val="24"/>
+          <w:szCs w:val="24"/>
+        </w:rPr>
         <w:t xml:space="preserve">be </w:t>
       </w:r>
       <w:r>
+        <w:rPr>
+          <w:rFonts w:ascii="Times New Roman" w:hAnsi="Times New Roman" w:cs="Times New Roman"/>
+          <w:sz w:val="24"/>
+          <w:szCs w:val="24"/>
+        </w:rPr>
         <w:t>associated with critical illness and identified as</w:t>
       </w:r>
       <w:r>
+        <w:rPr>
+          <w:rFonts w:ascii="Times New Roman" w:hAnsi="Times New Roman" w:cs="Times New Roman"/>
+          <w:sz w:val="24"/>
+          <w:szCs w:val="24"/>
+        </w:rPr>
         <w:t xml:space="preserve"> an independent risk factor for 90-day mortality in patients with Middle East re</w:t>
       </w:r>
       <w:r>
+        <w:rPr>
+          <w:rFonts w:ascii="Times New Roman" w:hAnsi="Times New Roman" w:cs="Times New Roman"/>
+          <w:sz w:val="24"/>
+          <w:szCs w:val="24"/>
+        </w:rPr>
         <w:t>spiratory syndrome coronavirus (MERS-</w:t>
       </w:r>
       <w:proofErr w:type="spellStart"/>
       <w:r>
+        <w:rPr>
+          <w:rFonts w:ascii="Times New Roman" w:hAnsi="Times New Roman" w:cs="Times New Roman"/>
+          <w:sz w:val="24"/>
+          <w:szCs w:val="24"/>
+        </w:rPr>
         <w:t>CoV</w:t>
       </w:r>
-      <w:commentRangeStart w:id="6"/>
+      <w:commentRangeStart w:id="7"/>
       <w:proofErr w:type="spellEnd"/>
       <w:r>
+        <w:rPr>
+          <w:rFonts w:ascii="Times New Roman" w:hAnsi="Times New Roman" w:cs="Times New Roman"/>
+          <w:sz w:val="24"/>
+          <w:szCs w:val="24"/>
+        </w:rPr>
         <w:t>)</w:t>
       </w:r>
       <w:r>
+        <w:rPr>
+          <w:rFonts w:ascii="Times New Roman" w:hAnsi="Times New Roman" w:cs="Times New Roman"/>
+          <w:sz w:val="24"/>
+          <w:szCs w:val="24"/>
+        </w:rPr>
         <w:t>.</w:t>
       </w:r>
-      <w:commentRangeEnd w:id="6"/>
-      <w:r>
-        <w:commentReference w:id="6"/>
-      </w:r>
-      <w:r>
+      <w:commentRangeEnd w:id="7"/>
+      <w:r>
+        <w:rPr>
+          <w:rFonts w:ascii="Times New Roman" w:hAnsi="Times New Roman" w:cs="Times New Roman"/>
+          <w:sz w:val="24"/>
+          <w:szCs w:val="24"/>
+        </w:rPr>
+        <w:commentReference w:id="7"/>
+      </w:r>
+      <w:r>
+        <w:rPr>
+          <w:rFonts w:ascii="Times New Roman" w:hAnsi="Times New Roman" w:cs="Times New Roman"/>
+          <w:sz w:val="24"/>
+          <w:szCs w:val="24"/>
+        </w:rPr>
         <w:t xml:space="preserve"> </w:t>
       </w:r>
       <w:r>
+        <w:rPr>
+          <w:rFonts w:ascii="Times New Roman" w:hAnsi="Times New Roman" w:cs="Times New Roman"/>
+          <w:sz w:val="24"/>
+          <w:szCs w:val="24"/>
+        </w:rPr>
         <w:t xml:space="preserve">Other studies further corroborate a </w:t>
       </w:r>
       <w:r>
+        <w:rPr>
+          <w:rFonts w:ascii="Times New Roman" w:hAnsi="Times New Roman" w:cs="Times New Roman"/>
+          <w:sz w:val="24"/>
+          <w:szCs w:val="24"/>
+        </w:rPr>
         <w:t>bi</w:t>
       </w:r>
       <w:r>
+        <w:rPr>
+          <w:rFonts w:ascii="Times New Roman" w:hAnsi="Times New Roman" w:cs="Times New Roman"/>
+          <w:sz w:val="24"/>
+          <w:szCs w:val="24"/>
+        </w:rPr>
         <w:t>-directional</w:t>
       </w:r>
       <w:r>
+        <w:rPr>
+          <w:rFonts w:ascii="Times New Roman" w:hAnsi="Times New Roman" w:cs="Times New Roman"/>
+          <w:sz w:val="24"/>
+          <w:szCs w:val="24"/>
+        </w:rPr>
         <w:t xml:space="preserve"> </w:t>
       </w:r>
       <w:r>
+        <w:rPr>
+          <w:rFonts w:ascii="Times New Roman" w:hAnsi="Times New Roman" w:cs="Times New Roman"/>
+          <w:sz w:val="24"/>
+          <w:szCs w:val="24"/>
+        </w:rPr>
         <w:t xml:space="preserve">link between diabetes and COVID-19, including cases and systematic reviews </w:t>
       </w:r>
       <w:r>
+        <w:rPr>
+          <w:rFonts w:ascii="Times New Roman" w:hAnsi="Times New Roman" w:cs="Times New Roman"/>
+          <w:sz w:val="24"/>
+          <w:szCs w:val="24"/>
+        </w:rPr>
         <w:t>that found a higher incidence rate of new-onset diabetes and hyperglycemia in patients previously infected by COVID-19</w:t>
       </w:r>
-      <w:commentRangeStart w:id="7"/>
-      <w:r>
+      <w:commentRangeStart w:id="8"/>
+      <w:r>
+        <w:rPr>
+          <w:rFonts w:ascii="Times New Roman" w:hAnsi="Times New Roman" w:cs="Times New Roman"/>
+          <w:sz w:val="24"/>
+          <w:szCs w:val="24"/>
+        </w:rPr>
         <w:t>.</w:t>
       </w:r>
-      <w:commentRangeEnd w:id="7"/>
-      <w:r>
-        <w:commentReference w:id="7"/>
-      </w:r>
-      <w:r>
+      <w:commentRangeEnd w:id="8"/>
+      <w:r>
+        <w:rPr>
+          <w:rFonts w:ascii="Times New Roman" w:hAnsi="Times New Roman" w:cs="Times New Roman"/>
+          <w:sz w:val="24"/>
+          <w:szCs w:val="24"/>
+        </w:rPr>
+        <w:commentReference w:id="8"/>
+      </w:r>
+      <w:r>
+        <w:rPr>
+          <w:rFonts w:ascii="Times New Roman" w:hAnsi="Times New Roman" w:cs="Times New Roman"/>
+          <w:sz w:val="24"/>
+          <w:szCs w:val="24"/>
+        </w:rPr>
         <w:t xml:space="preserve"> </w:t>
       </w:r>
       <w:r>
+        <w:rPr>
+          <w:rFonts w:ascii="Times New Roman" w:hAnsi="Times New Roman" w:cs="Times New Roman"/>
+          <w:sz w:val="24"/>
+          <w:szCs w:val="24"/>
+        </w:rPr>
         <w:t xml:space="preserve">Despite the substantial data that supports diabetes as a risk factor for diabetes, the mechanism that mediates this </w:t>
       </w:r>
       <w:r>
+        <w:rPr>
+          <w:rFonts w:ascii="Times New Roman" w:hAnsi="Times New Roman" w:cs="Times New Roman"/>
+          <w:sz w:val="24"/>
+          <w:szCs w:val="24"/>
+        </w:rPr>
         <w:t xml:space="preserve">risk </w:t>
       </w:r>
       <w:r>
+        <w:rPr>
+          <w:rFonts w:ascii="Times New Roman" w:hAnsi="Times New Roman" w:cs="Times New Roman"/>
+          <w:sz w:val="24"/>
+          <w:szCs w:val="24"/>
+        </w:rPr>
         <w:t xml:space="preserve">is largely unknown. </w:t>
       </w:r>
     </w:p>
     <w:p>
       <w:pPr>
         <w:jc w:val="both"/>
-      </w:pPr>
-      <w:r>
+        <w:rPr>
+          <w:rFonts w:ascii="Times New Roman" w:hAnsi="Times New Roman" w:cs="Times New Roman"/>
+          <w:sz w:val="24"/>
+          <w:szCs w:val="24"/>
+        </w:rPr>
+      </w:pPr>
+      <w:r>
+        <w:rPr>
+          <w:rFonts w:ascii="Times New Roman" w:hAnsi="Times New Roman" w:cs="Times New Roman"/>
+          <w:sz w:val="24"/>
+          <w:szCs w:val="24"/>
+        </w:rPr>
         <w:t>Although poorl</w:t>
       </w:r>
       <w:r>
+        <w:rPr>
+          <w:rFonts w:ascii="Times New Roman" w:hAnsi="Times New Roman" w:cs="Times New Roman"/>
+          <w:sz w:val="24"/>
+          <w:szCs w:val="24"/>
+        </w:rPr>
         <w:t>y</w:t>
       </w:r>
       <w:r>
+        <w:rPr>
+          <w:rFonts w:ascii="Times New Roman" w:hAnsi="Times New Roman" w:cs="Times New Roman"/>
+          <w:sz w:val="24"/>
+          <w:szCs w:val="24"/>
+        </w:rPr>
         <w:t xml:space="preserve"> elucidated, the mechanism of disease severity in diabetes mellitus patients may be connected to angiotensin-converting enzyme 2 (ACE2) and cytokine/chemokine gene expression.   Severe acute respiratory syndrome coronavirus-2 (SARS-CoV-2) uses the ACE2 receptor to enter host cells. Upon entry, there is a downregulation of surface ACE2 expression. Circulating angiotensin 2 (Ang-II) are elevated in COVID-19 patients compared to healthy controls providing evidence of renin-angiotensin system (RAS) imbalance in the disease. Increases in Ang-II leads to increases in a </w:t>
       </w:r>
       <w:proofErr w:type="spellStart"/>
       <w:r>
+        <w:rPr>
+          <w:rFonts w:ascii="Times New Roman" w:hAnsi="Times New Roman" w:cs="Times New Roman"/>
+          <w:sz w:val="24"/>
+          <w:szCs w:val="24"/>
+        </w:rPr>
         <w:t>disintegrin</w:t>
       </w:r>
       <w:proofErr w:type="spellEnd"/>
       <w:r>
+        <w:rPr>
+          <w:rFonts w:ascii="Times New Roman" w:hAnsi="Times New Roman" w:cs="Times New Roman"/>
+          <w:sz w:val="24"/>
+          <w:szCs w:val="24"/>
+        </w:rPr>
         <w:t xml:space="preserve"> and metalloproteinase 17 (ADAM17) activity and subsequent release of tumor necrosis factor α (TNF- α) and other inflammatory cytokines. Nuclear factor erythroid 2–related factor 2 (Nrf2) and Nrf2 related genes are regulators of cellular redox balance and are involved in the release of inflammatory cytokines and chemokines secondary to stress. Nrf2 activation downregulated a variety of cytokines reported to be elevated in COVID-19 suggesting reduced Nrf2 activity as a contributor to the “cytokine storm” seen in COVID-19.</w:t>
       </w:r>
-      <w:commentRangeStart w:id="8"/>
-      <w:commentRangeEnd w:id="8"/>
-      <w:r>
-        <w:commentReference w:id="8"/>
-      </w:r>
-    </w:p>
-    <w:p>
-      <w:pPr>
-        <w:jc w:val="both"/>
-      </w:pPr>
-      <w:r>
+      <w:commentRangeStart w:id="9"/>
+      <w:commentRangeEnd w:id="9"/>
+      <w:r>
+        <w:rPr>
+          <w:rFonts w:ascii="Times New Roman" w:hAnsi="Times New Roman" w:cs="Times New Roman"/>
+          <w:sz w:val="24"/>
+          <w:szCs w:val="24"/>
+        </w:rPr>
+        <w:commentReference w:id="9"/>
+      </w:r>
+    </w:p>
+    <w:p>
+      <w:pPr>
+        <w:jc w:val="both"/>
+        <w:rPr>
+          <w:rFonts w:ascii="Times New Roman" w:hAnsi="Times New Roman" w:cs="Times New Roman"/>
+          <w:sz w:val="24"/>
+          <w:szCs w:val="24"/>
+        </w:rPr>
+      </w:pPr>
+      <w:r>
+        <w:rPr>
+          <w:rFonts w:ascii="Times New Roman" w:hAnsi="Times New Roman" w:cs="Times New Roman"/>
+          <w:sz w:val="24"/>
+          <w:szCs w:val="24"/>
+        </w:rPr>
         <w:t>Chemokines are an important secretory protein responsible for immune signaling and have been implicated in a variety of lung pathologies. For example, CCL2 [chemokine (C-C motif) ligand 2; monocyte chemoattractant protein-1, (MCP-1)] and its receptor CCR2 are involved in monocyte/macrophage migration, Th2 cell polarization, and the production of TGF-β and procollagen in fibroblast cells. This chemokine is associated with acute respiratory distress syndrome and pulmonary fibrosis7 – both observed in COVID-19. CCL2 elevation has also been found to be associated with severe SARS-</w:t>
       </w:r>
       <w:proofErr w:type="spellStart"/>
       <w:r>
+        <w:rPr>
+          <w:rFonts w:ascii="Times New Roman" w:hAnsi="Times New Roman" w:cs="Times New Roman"/>
+          <w:sz w:val="24"/>
+          <w:szCs w:val="24"/>
+        </w:rPr>
         <w:t>CoV</w:t>
       </w:r>
       <w:proofErr w:type="spellEnd"/>
       <w:r>
-        <w:t xml:space="preserve">. A variety of chemokines have been reported to be elevated in COVID-19 infection, but there has not been an evaluation of differential patterns of expression in individuals with and without </w:t>
-      </w:r>
-      <w:r>
+        <w:rPr>
+          <w:rFonts w:ascii="Times New Roman" w:hAnsi="Times New Roman" w:cs="Times New Roman"/>
+          <w:sz w:val="24"/>
+          <w:szCs w:val="24"/>
+        </w:rPr>
+        <w:t xml:space="preserve">. A variety of chemokines have been reported to be </w:t>
+      </w:r>
+      <w:r>
+        <w:rPr>
+          <w:rFonts w:ascii="Times New Roman" w:hAnsi="Times New Roman" w:cs="Times New Roman"/>
+          <w:sz w:val="24"/>
+          <w:szCs w:val="24"/>
+        </w:rPr>
+        <w:lastRenderedPageBreak/>
+        <w:t xml:space="preserve">elevated in COVID-19 infection, but there has not been an evaluation of differential patterns of expression in individuals with and without </w:t>
+      </w:r>
+      <w:r>
+        <w:rPr>
+          <w:rFonts w:ascii="Times New Roman" w:hAnsi="Times New Roman" w:cs="Times New Roman"/>
+          <w:sz w:val="24"/>
+          <w:szCs w:val="24"/>
+        </w:rPr>
         <w:t>diabetes</w:t>
       </w:r>
       <w:r>
+        <w:rPr>
+          <w:rFonts w:ascii="Times New Roman" w:hAnsi="Times New Roman" w:cs="Times New Roman"/>
+          <w:sz w:val="24"/>
+          <w:szCs w:val="24"/>
+        </w:rPr>
         <w:t xml:space="preserve"> or other stratifications such as race.</w:t>
       </w:r>
     </w:p>
     <w:p>
       <w:pPr>
         <w:jc w:val="both"/>
-      </w:pPr>
-      <w:commentRangeStart w:id="9"/>
-      <w:r>
-        <w:t xml:space="preserve">Diabetes is also associated with renin-angiotensin system (RAS) dysregulation, ACE2 downregulation, low-grade inflammation, cytokine/chemokine upregulation, and altered Nrf2 activity. The combination of </w:t>
-      </w:r>
-      <w:r>
-        <w:lastRenderedPageBreak/>
-        <w:t xml:space="preserve">COVID-19 and diabetes may contribute to exaggerated ACE2 depletion and elevations in circulating Ang-II following by release of cytokines/chemokines mediated by Nrf2 as well as altered immune function. In terms of immune signaling, regulation of T cell function has been </w:t>
-      </w:r>
-      <w:r>
+        <w:rPr>
+          <w:rFonts w:ascii="Times New Roman" w:hAnsi="Times New Roman" w:cs="Times New Roman"/>
+          <w:sz w:val="24"/>
+          <w:szCs w:val="24"/>
+        </w:rPr>
+      </w:pPr>
+      <w:commentRangeStart w:id="10"/>
+      <w:r>
+        <w:rPr>
+          <w:rFonts w:ascii="Times New Roman" w:hAnsi="Times New Roman" w:cs="Times New Roman"/>
+          <w:sz w:val="24"/>
+          <w:szCs w:val="24"/>
+        </w:rPr>
+        <w:t xml:space="preserve">Diabetes is also associated with renin-angiotensin system (RAS) dysregulation, ACE2 downregulation, low-grade inflammation, cytokine/chemokine upregulation, and altered Nrf2 activity. The combination of COVID-19 and diabetes may contribute to exaggerated ACE2 depletion and elevations in circulating Ang-II following by release of cytokines/chemokines mediated by Nrf2 as well as altered immune function. In terms of immune signaling, regulation of T cell function has been </w:t>
+      </w:r>
+      <w:r>
+        <w:rPr>
+          <w:rFonts w:ascii="Times New Roman" w:hAnsi="Times New Roman" w:cs="Times New Roman"/>
+          <w:sz w:val="24"/>
+          <w:szCs w:val="24"/>
+        </w:rPr>
         <w:t>linked</w:t>
       </w:r>
       <w:r>
+        <w:rPr>
+          <w:rFonts w:ascii="Times New Roman" w:hAnsi="Times New Roman" w:cs="Times New Roman"/>
+          <w:sz w:val="24"/>
+          <w:szCs w:val="24"/>
+        </w:rPr>
         <w:t xml:space="preserve"> to Ang-II. ACE2 is expressed in leukocytes and the lungs, kidneys, heart, and gastrointestinal tract (all organs affected by COVID-19) subjecting these organs to damage from inflammation. Furthermore, individuals with </w:t>
       </w:r>
       <w:r>
+        <w:rPr>
+          <w:rFonts w:ascii="Times New Roman" w:hAnsi="Times New Roman" w:cs="Times New Roman"/>
+          <w:sz w:val="24"/>
+          <w:szCs w:val="24"/>
+        </w:rPr>
         <w:t>diabetes</w:t>
       </w:r>
       <w:r>
+        <w:rPr>
+          <w:rFonts w:ascii="Times New Roman" w:hAnsi="Times New Roman" w:cs="Times New Roman"/>
+          <w:sz w:val="24"/>
+          <w:szCs w:val="24"/>
+        </w:rPr>
         <w:t xml:space="preserve"> are already at an increased risk for cardiovascular events; and myocardial inflammation associated with downregulation of ACE2 in COVID-19 has been previously reported representing additive risk. Collectively, there are many similarities between the COVID-19 and </w:t>
       </w:r>
       <w:r>
+        <w:rPr>
+          <w:rFonts w:ascii="Times New Roman" w:hAnsi="Times New Roman" w:cs="Times New Roman"/>
+          <w:sz w:val="24"/>
+          <w:szCs w:val="24"/>
+        </w:rPr>
         <w:t>diabetes</w:t>
       </w:r>
       <w:r>
+        <w:rPr>
+          <w:rFonts w:ascii="Times New Roman" w:hAnsi="Times New Roman" w:cs="Times New Roman"/>
+          <w:sz w:val="24"/>
+          <w:szCs w:val="24"/>
+        </w:rPr>
         <w:t xml:space="preserve"> pathophysiology that suggest increased risk for worse outcomes. Moreover, the association between cytokine/chemokine gene expression patterns and disease severity may be used as a predictive biomarker.</w:t>
       </w:r>
-      <w:commentRangeEnd w:id="9"/>
-      <w:r>
-        <w:commentReference w:id="9"/>
-      </w:r>
-    </w:p>
-    <w:p>
-      <w:pPr>
-        <w:jc w:val="both"/>
-      </w:pPr>
-      <w:r>
+      <w:commentRangeEnd w:id="10"/>
+      <w:r>
+        <w:rPr>
+          <w:rFonts w:ascii="Times New Roman" w:hAnsi="Times New Roman" w:cs="Times New Roman"/>
+          <w:sz w:val="24"/>
+          <w:szCs w:val="24"/>
+        </w:rPr>
+        <w:commentReference w:id="10"/>
+      </w:r>
+    </w:p>
+    <w:p>
+      <w:pPr>
+        <w:jc w:val="both"/>
+        <w:rPr>
+          <w:rFonts w:ascii="Times New Roman" w:hAnsi="Times New Roman" w:cs="Times New Roman"/>
+          <w:sz w:val="24"/>
+          <w:szCs w:val="24"/>
+        </w:rPr>
+      </w:pPr>
+      <w:r>
+        <w:rPr>
+          <w:rFonts w:ascii="Times New Roman" w:hAnsi="Times New Roman" w:cs="Times New Roman"/>
+          <w:sz w:val="24"/>
+          <w:szCs w:val="24"/>
+        </w:rPr>
         <w:t>The purpose of this study was to evaluate biomarker and gene expression patterns in individuals hospitalized with diabetes mellitus infected with SARS-CoV-2.  In addition, the relationship between these patterns and disease severity was examined.</w:t>
       </w:r>
     </w:p>
     <w:p>
       <w:pPr>
         <w:jc w:val="both"/>
-      </w:pPr>
-      <w:r>
-        <w:rPr>
+        <w:rPr>
+          <w:rFonts w:ascii="Times New Roman" w:hAnsi="Times New Roman" w:cs="Times New Roman"/>
+          <w:sz w:val="24"/>
+          <w:szCs w:val="24"/>
+        </w:rPr>
+      </w:pPr>
+      <w:r>
+        <w:rPr>
+          <w:rFonts w:ascii="Times New Roman" w:hAnsi="Times New Roman" w:cs="Times New Roman"/>
           <w:b/>
           <w:bCs/>
+          <w:sz w:val="24"/>
+          <w:szCs w:val="24"/>
           <w:u w:val="single"/>
         </w:rPr>
         <w:t>Methods</w:t>
@@ -535,114 +1171,312 @@
     <w:p>
       <w:pPr>
         <w:jc w:val="both"/>
-      </w:pPr>
-      <w:r>
-        <w:rPr>
+        <w:rPr>
+          <w:rFonts w:ascii="Times New Roman" w:hAnsi="Times New Roman" w:cs="Times New Roman"/>
+          <w:sz w:val="24"/>
+          <w:szCs w:val="24"/>
+        </w:rPr>
+      </w:pPr>
+      <w:r>
+        <w:rPr>
+          <w:rFonts w:ascii="Times New Roman" w:hAnsi="Times New Roman" w:cs="Times New Roman"/>
           <w:b/>
           <w:bCs/>
+          <w:sz w:val="24"/>
+          <w:szCs w:val="24"/>
         </w:rPr>
         <w:t>Data source and</w:t>
       </w:r>
       <w:r>
         <w:rPr>
+          <w:rFonts w:ascii="Times New Roman" w:hAnsi="Times New Roman" w:cs="Times New Roman"/>
           <w:b/>
           <w:bCs/>
+          <w:sz w:val="24"/>
+          <w:szCs w:val="24"/>
         </w:rPr>
         <w:t xml:space="preserve"> patient collection</w:t>
       </w:r>
       <w:r>
+        <w:rPr>
+          <w:rFonts w:ascii="Times New Roman" w:hAnsi="Times New Roman" w:cs="Times New Roman"/>
+          <w:sz w:val="24"/>
+          <w:szCs w:val="24"/>
+        </w:rPr>
         <w:t xml:space="preserve">: We performed a single-center, IRB-approved, </w:t>
       </w:r>
-      <w:commentRangeStart w:id="10"/>
-      <w:r>
+      <w:commentRangeStart w:id="11"/>
+      <w:r>
+        <w:rPr>
+          <w:rFonts w:ascii="Times New Roman" w:hAnsi="Times New Roman" w:cs="Times New Roman"/>
+          <w:sz w:val="24"/>
+          <w:szCs w:val="24"/>
+        </w:rPr>
         <w:t>cohort</w:t>
       </w:r>
-      <w:commentRangeEnd w:id="10"/>
-      <w:r>
-        <w:commentReference w:id="10"/>
-      </w:r>
-      <w:r>
+      <w:commentRangeEnd w:id="11"/>
+      <w:r>
+        <w:rPr>
+          <w:rFonts w:ascii="Times New Roman" w:hAnsi="Times New Roman" w:cs="Times New Roman"/>
+          <w:sz w:val="24"/>
+          <w:szCs w:val="24"/>
+        </w:rPr>
+        <w:commentReference w:id="11"/>
+      </w:r>
+      <w:r>
+        <w:rPr>
+          <w:rFonts w:ascii="Times New Roman" w:hAnsi="Times New Roman" w:cs="Times New Roman"/>
+          <w:sz w:val="24"/>
+          <w:szCs w:val="24"/>
+        </w:rPr>
         <w:t xml:space="preserve"> </w:t>
       </w:r>
       <w:r>
+        <w:rPr>
+          <w:rFonts w:ascii="Times New Roman" w:hAnsi="Times New Roman" w:cs="Times New Roman"/>
+          <w:sz w:val="24"/>
+          <w:szCs w:val="24"/>
+        </w:rPr>
         <w:t>study</w:t>
       </w:r>
       <w:r>
+        <w:rPr>
+          <w:rFonts w:ascii="Times New Roman" w:hAnsi="Times New Roman" w:cs="Times New Roman"/>
+          <w:sz w:val="24"/>
+          <w:szCs w:val="24"/>
+        </w:rPr>
         <w:t xml:space="preserve"> using data </w:t>
       </w:r>
       <w:r>
+        <w:rPr>
+          <w:rFonts w:ascii="Times New Roman" w:hAnsi="Times New Roman" w:cs="Times New Roman"/>
+          <w:sz w:val="24"/>
+          <w:szCs w:val="24"/>
+        </w:rPr>
         <w:t>from electronic health records at a large community medical center.</w:t>
       </w:r>
       <w:r>
+        <w:rPr>
+          <w:rFonts w:ascii="Times New Roman" w:hAnsi="Times New Roman" w:cs="Times New Roman"/>
+          <w:sz w:val="24"/>
+          <w:szCs w:val="24"/>
+        </w:rPr>
         <w:t xml:space="preserve"> </w:t>
       </w:r>
       <w:r>
+        <w:rPr>
+          <w:rFonts w:ascii="Times New Roman" w:hAnsi="Times New Roman" w:cs="Times New Roman"/>
+          <w:sz w:val="24"/>
+          <w:szCs w:val="24"/>
+        </w:rPr>
         <w:t xml:space="preserve"> </w:t>
       </w:r>
       <w:r>
         <w:rPr>
+          <w:rFonts w:ascii="Times New Roman" w:hAnsi="Times New Roman" w:cs="Times New Roman"/>
+          <w:sz w:val="24"/>
+          <w:szCs w:val="24"/>
           <w:highlight w:val="yellow"/>
         </w:rPr>
         <w:t>Inclusion/exclusion criteria.</w:t>
       </w:r>
       <w:r>
+        <w:rPr>
+          <w:rFonts w:ascii="Times New Roman" w:hAnsi="Times New Roman" w:cs="Times New Roman"/>
+          <w:sz w:val="24"/>
+          <w:szCs w:val="24"/>
+        </w:rPr>
         <w:t xml:space="preserve"> </w:t>
       </w:r>
-      <w:commentRangeStart w:id="11"/>
       <w:commentRangeStart w:id="12"/>
-      <w:commentRangeEnd w:id="11"/>
-      <w:r>
-        <w:commentReference w:id="11"/>
-      </w:r>
+      <w:commentRangeStart w:id="13"/>
       <w:commentRangeEnd w:id="12"/>
       <w:r>
+        <w:rPr>
+          <w:rFonts w:ascii="Times New Roman" w:hAnsi="Times New Roman" w:cs="Times New Roman"/>
+          <w:sz w:val="24"/>
+          <w:szCs w:val="24"/>
+        </w:rPr>
         <w:commentReference w:id="12"/>
       </w:r>
-    </w:p>
-    <w:p>
-      <w:pPr>
-        <w:jc w:val="both"/>
-      </w:pPr>
-      <w:r>
-        <w:rPr>
+      <w:commentRangeEnd w:id="13"/>
+      <w:r>
+        <w:rPr>
+          <w:rFonts w:ascii="Times New Roman" w:hAnsi="Times New Roman" w:cs="Times New Roman"/>
+          <w:sz w:val="24"/>
+          <w:szCs w:val="24"/>
+        </w:rPr>
+        <w:commentReference w:id="13"/>
+      </w:r>
+    </w:p>
+    <w:p>
+      <w:pPr>
+        <w:jc w:val="both"/>
+        <w:rPr>
+          <w:rFonts w:ascii="Times New Roman" w:hAnsi="Times New Roman" w:cs="Times New Roman"/>
+          <w:sz w:val="24"/>
+          <w:szCs w:val="24"/>
+        </w:rPr>
+      </w:pPr>
+      <w:r>
+        <w:rPr>
+          <w:rFonts w:ascii="Times New Roman" w:hAnsi="Times New Roman" w:cs="Times New Roman"/>
           <w:b/>
           <w:bCs/>
+          <w:sz w:val="24"/>
+          <w:szCs w:val="24"/>
         </w:rPr>
         <w:t>Data extraction and collection</w:t>
       </w:r>
       <w:r>
+        <w:rPr>
+          <w:rFonts w:ascii="Times New Roman" w:hAnsi="Times New Roman" w:cs="Times New Roman"/>
+          <w:sz w:val="24"/>
+          <w:szCs w:val="24"/>
+        </w:rPr>
         <w:t xml:space="preserve">: All data were extracted from the electronic health record (Epic Systems). Patient age, sex, race/ethnicity, comorbidities, vaccination status, </w:t>
       </w:r>
       <w:r>
+        <w:rPr>
+          <w:rFonts w:ascii="Times New Roman" w:hAnsi="Times New Roman" w:cs="Times New Roman"/>
+          <w:sz w:val="24"/>
+          <w:szCs w:val="24"/>
+        </w:rPr>
         <w:t xml:space="preserve">concomitant anti-hyperglycemic medications, COVID treatment interventions, and other basic relevant laboratory data were extracted from the records. </w:t>
       </w:r>
       <w:r>
+        <w:rPr>
+          <w:rFonts w:ascii="Times New Roman" w:hAnsi="Times New Roman" w:cs="Times New Roman"/>
+          <w:sz w:val="24"/>
+          <w:szCs w:val="24"/>
+        </w:rPr>
         <w:t>Patient comorbidities were identified using the International Classification of Diseases, tenth revision, clinical modification (ICD-10-CM) codes</w:t>
       </w:r>
       <w:r>
+        <w:rPr>
+          <w:rFonts w:ascii="Times New Roman" w:hAnsi="Times New Roman" w:cs="Times New Roman"/>
+          <w:sz w:val="24"/>
+          <w:szCs w:val="24"/>
+        </w:rPr>
         <w:t xml:space="preserve">. Overall comorbidity status of patients was defined by the scoring of the </w:t>
       </w:r>
       <w:proofErr w:type="spellStart"/>
       <w:r>
+        <w:rPr>
+          <w:rFonts w:ascii="Times New Roman" w:hAnsi="Times New Roman" w:cs="Times New Roman"/>
+          <w:sz w:val="24"/>
+          <w:szCs w:val="24"/>
+        </w:rPr>
         <w:t>Charlson-Deyo</w:t>
       </w:r>
       <w:proofErr w:type="spellEnd"/>
       <w:r>
+        <w:rPr>
+          <w:rFonts w:ascii="Times New Roman" w:hAnsi="Times New Roman" w:cs="Times New Roman"/>
+          <w:sz w:val="24"/>
+          <w:szCs w:val="24"/>
+        </w:rPr>
         <w:t xml:space="preserve"> comorbidity Index (CCI). </w:t>
       </w:r>
-    </w:p>
-    <w:p>
-      <w:pPr>
-        <w:jc w:val="both"/>
-        <w:rPr>
+      <w:ins w:id="14" w:author="Sargsyan, Davit [JRDUS]" w:date="2023-12-28T15:46:00Z">
+        <w:r>
+          <w:rPr>
+            <w:rFonts w:ascii="Times New Roman" w:hAnsi="Times New Roman" w:cs="Times New Roman"/>
+            <w:sz w:val="24"/>
+            <w:szCs w:val="24"/>
+          </w:rPr>
+          <w:t>Patients</w:t>
+        </w:r>
+      </w:ins>
+      <w:ins w:id="15" w:author="Sargsyan, Davit [JRDUS]" w:date="2023-12-28T15:45:00Z">
+        <w:r>
+          <w:rPr>
+            <w:rFonts w:ascii="Times New Roman" w:hAnsi="Times New Roman" w:cs="Times New Roman"/>
+            <w:sz w:val="24"/>
+            <w:szCs w:val="24"/>
+          </w:rPr>
+          <w:t>’ baseline characteristics</w:t>
+        </w:r>
+      </w:ins>
+      <w:ins w:id="16" w:author="Sargsyan, Davit [JRDUS]" w:date="2023-12-28T15:46:00Z">
+        <w:r>
+          <w:rPr>
+            <w:rFonts w:ascii="Times New Roman" w:hAnsi="Times New Roman" w:cs="Times New Roman"/>
+            <w:sz w:val="24"/>
+            <w:szCs w:val="24"/>
+          </w:rPr>
+          <w:t xml:space="preserve"> </w:t>
+        </w:r>
+      </w:ins>
+      <w:ins w:id="17" w:author="Sargsyan, Davit [JRDUS]" w:date="2023-12-29T10:54:00Z">
+        <w:r>
+          <w:rPr>
+            <w:rFonts w:ascii="Times New Roman" w:hAnsi="Times New Roman" w:cs="Times New Roman"/>
+            <w:sz w:val="24"/>
+            <w:szCs w:val="24"/>
+          </w:rPr>
+          <w:t xml:space="preserve">including demographics, </w:t>
+        </w:r>
+      </w:ins>
+      <w:ins w:id="18" w:author="Sargsyan, Davit [JRDUS]" w:date="2023-12-29T10:55:00Z">
+        <w:r>
+          <w:rPr>
+            <w:rFonts w:ascii="Times New Roman" w:hAnsi="Times New Roman" w:cs="Times New Roman"/>
+            <w:sz w:val="24"/>
+            <w:szCs w:val="24"/>
+          </w:rPr>
+          <w:t xml:space="preserve">vaccination information, comorbidities, medications, </w:t>
+        </w:r>
+      </w:ins>
+      <w:ins w:id="19" w:author="Sargsyan, Davit [JRDUS]" w:date="2023-12-29T10:56:00Z">
+        <w:r>
+          <w:rPr>
+            <w:rFonts w:ascii="Times New Roman" w:hAnsi="Times New Roman" w:cs="Times New Roman"/>
+            <w:sz w:val="24"/>
+            <w:szCs w:val="24"/>
+          </w:rPr>
+          <w:t xml:space="preserve">lab work, </w:t>
+        </w:r>
+      </w:ins>
+      <w:ins w:id="20" w:author="Sargsyan, Davit [JRDUS]" w:date="2023-12-29T10:57:00Z">
+        <w:r>
+          <w:rPr>
+            <w:rFonts w:ascii="Times New Roman" w:hAnsi="Times New Roman" w:cs="Times New Roman"/>
+            <w:sz w:val="24"/>
+            <w:szCs w:val="24"/>
+          </w:rPr>
+          <w:t xml:space="preserve">clinical scores and ELISA protein concentration </w:t>
+        </w:r>
+      </w:ins>
+      <w:ins w:id="21" w:author="Sargsyan, Davit [JRDUS]" w:date="2023-12-28T15:46:00Z">
+        <w:r>
+          <w:rPr>
+            <w:rFonts w:ascii="Times New Roman" w:hAnsi="Times New Roman" w:cs="Times New Roman"/>
+            <w:sz w:val="24"/>
+            <w:szCs w:val="24"/>
+          </w:rPr>
+          <w:t>were summarized in Table 1.</w:t>
+        </w:r>
+      </w:ins>
+    </w:p>
+    <w:p>
+      <w:pPr>
+        <w:jc w:val="both"/>
+        <w:rPr>
+          <w:rFonts w:ascii="Times New Roman" w:hAnsi="Times New Roman" w:cs="Times New Roman"/>
           <w:b/>
           <w:bCs/>
-        </w:rPr>
-      </w:pPr>
-      <w:r>
-        <w:rPr>
+          <w:sz w:val="24"/>
+          <w:szCs w:val="24"/>
+        </w:rPr>
+      </w:pPr>
+      <w:r>
+        <w:rPr>
+          <w:rFonts w:ascii="Times New Roman" w:hAnsi="Times New Roman" w:cs="Times New Roman"/>
           <w:b/>
           <w:bCs/>
+          <w:sz w:val="24"/>
+          <w:szCs w:val="24"/>
         </w:rPr>
         <w:t>RNA-Sequencing</w:t>
       </w:r>
@@ -651,14 +1485,20 @@
       <w:pPr>
         <w:jc w:val="both"/>
         <w:rPr>
+          <w:rFonts w:ascii="Times New Roman" w:hAnsi="Times New Roman" w:cs="Times New Roman"/>
           <w:b/>
           <w:bCs/>
-        </w:rPr>
-      </w:pPr>
-      <w:r>
-        <w:rPr>
+          <w:sz w:val="24"/>
+          <w:szCs w:val="24"/>
+        </w:rPr>
+      </w:pPr>
+      <w:r>
+        <w:rPr>
+          <w:rFonts w:ascii="Times New Roman" w:hAnsi="Times New Roman" w:cs="Times New Roman"/>
           <w:b/>
           <w:bCs/>
+          <w:sz w:val="24"/>
+          <w:szCs w:val="24"/>
         </w:rPr>
         <w:t>Cytokine and chemokine multiplex assay</w:t>
       </w:r>
@@ -667,14 +1507,20 @@
       <w:pPr>
         <w:jc w:val="both"/>
         <w:rPr>
+          <w:rFonts w:ascii="Times New Roman" w:hAnsi="Times New Roman" w:cs="Times New Roman"/>
           <w:b/>
           <w:bCs/>
-        </w:rPr>
-      </w:pPr>
-      <w:r>
-        <w:rPr>
+          <w:sz w:val="24"/>
+          <w:szCs w:val="24"/>
+        </w:rPr>
+      </w:pPr>
+      <w:r>
+        <w:rPr>
+          <w:rFonts w:ascii="Times New Roman" w:hAnsi="Times New Roman" w:cs="Times New Roman"/>
           <w:b/>
           <w:bCs/>
+          <w:sz w:val="24"/>
+          <w:szCs w:val="24"/>
         </w:rPr>
         <w:t>ACE2 and DPPIV ELISA</w:t>
       </w:r>
@@ -682,100 +1528,226 @@
     <w:p>
       <w:pPr>
         <w:jc w:val="both"/>
-      </w:pPr>
-      <w:r>
-        <w:rPr>
+        <w:rPr>
+          <w:rFonts w:ascii="Times New Roman" w:hAnsi="Times New Roman" w:cs="Times New Roman"/>
+          <w:sz w:val="24"/>
+          <w:szCs w:val="24"/>
+        </w:rPr>
+      </w:pPr>
+      <w:r>
+        <w:rPr>
+          <w:rFonts w:ascii="Times New Roman" w:hAnsi="Times New Roman" w:cs="Times New Roman"/>
           <w:b/>
           <w:bCs/>
+          <w:sz w:val="24"/>
+          <w:szCs w:val="24"/>
         </w:rPr>
         <w:t>Outcome</w:t>
       </w:r>
       <w:r>
         <w:rPr>
+          <w:rFonts w:ascii="Times New Roman" w:hAnsi="Times New Roman" w:cs="Times New Roman"/>
           <w:b/>
           <w:bCs/>
+          <w:sz w:val="24"/>
+          <w:szCs w:val="24"/>
         </w:rPr>
         <w:t>s</w:t>
       </w:r>
       <w:r>
+        <w:rPr>
+          <w:rFonts w:ascii="Times New Roman" w:hAnsi="Times New Roman" w:cs="Times New Roman"/>
+          <w:sz w:val="24"/>
+          <w:szCs w:val="24"/>
+        </w:rPr>
         <w:t xml:space="preserve">: Patients were </w:t>
       </w:r>
       <w:r>
+        <w:rPr>
+          <w:rFonts w:ascii="Times New Roman" w:hAnsi="Times New Roman" w:cs="Times New Roman"/>
+          <w:sz w:val="24"/>
+          <w:szCs w:val="24"/>
+        </w:rPr>
         <w:t>stratified</w:t>
       </w:r>
       <w:r>
+        <w:rPr>
+          <w:rFonts w:ascii="Times New Roman" w:hAnsi="Times New Roman" w:cs="Times New Roman"/>
+          <w:sz w:val="24"/>
+          <w:szCs w:val="24"/>
+        </w:rPr>
         <w:t xml:space="preserve"> into those with COVID-19 and those without COVID-19 as well as those with diabetes and those without diabetes. The primary endpoint was </w:t>
       </w:r>
       <w:r>
+        <w:rPr>
+          <w:rFonts w:ascii="Times New Roman" w:hAnsi="Times New Roman" w:cs="Times New Roman"/>
+          <w:sz w:val="24"/>
+          <w:szCs w:val="24"/>
+        </w:rPr>
         <w:t>differences in inflammatory mediator expression</w:t>
       </w:r>
       <w:r>
+        <w:rPr>
+          <w:rFonts w:ascii="Times New Roman" w:hAnsi="Times New Roman" w:cs="Times New Roman"/>
+          <w:sz w:val="24"/>
+          <w:szCs w:val="24"/>
+        </w:rPr>
         <w:t xml:space="preserve"> profile</w:t>
       </w:r>
       <w:r>
+        <w:rPr>
+          <w:rFonts w:ascii="Times New Roman" w:hAnsi="Times New Roman" w:cs="Times New Roman"/>
+          <w:sz w:val="24"/>
+          <w:szCs w:val="24"/>
+        </w:rPr>
         <w:t xml:space="preserve"> between COVID-19 patients with and without diabetes</w:t>
       </w:r>
       <w:r>
+        <w:rPr>
+          <w:rFonts w:ascii="Times New Roman" w:hAnsi="Times New Roman" w:cs="Times New Roman"/>
+          <w:sz w:val="24"/>
+          <w:szCs w:val="24"/>
+        </w:rPr>
         <w:t>.</w:t>
       </w:r>
       <w:r>
+        <w:rPr>
+          <w:rFonts w:ascii="Times New Roman" w:hAnsi="Times New Roman" w:cs="Times New Roman"/>
+          <w:sz w:val="24"/>
+          <w:szCs w:val="24"/>
+        </w:rPr>
         <w:t xml:space="preserve"> </w:t>
       </w:r>
       <w:r>
+        <w:rPr>
+          <w:rFonts w:ascii="Times New Roman" w:hAnsi="Times New Roman" w:cs="Times New Roman"/>
+          <w:sz w:val="24"/>
+          <w:szCs w:val="24"/>
+        </w:rPr>
         <w:t xml:space="preserve">Secondary endpoints include </w:t>
       </w:r>
       <w:r>
-        <w:t>differences in inflammatory mediator expression profile between diabetes patients with and without COVID-19 and occurrence of severe illness (defined by mechanical ventilation, ICU admission, or mortality)</w:t>
-      </w:r>
-      <w:r>
+        <w:rPr>
+          <w:rFonts w:ascii="Times New Roman" w:hAnsi="Times New Roman" w:cs="Times New Roman"/>
+          <w:sz w:val="24"/>
+          <w:szCs w:val="24"/>
+        </w:rPr>
+        <w:t xml:space="preserve">differences in inflammatory mediator expression profile between </w:t>
+      </w:r>
+      <w:r>
+        <w:rPr>
+          <w:rFonts w:ascii="Times New Roman" w:hAnsi="Times New Roman" w:cs="Times New Roman"/>
+          <w:sz w:val="24"/>
+          <w:szCs w:val="24"/>
+        </w:rPr>
+        <w:lastRenderedPageBreak/>
+        <w:t>diabetes patients with and without COVID-19 and occurrence of severe illness (defined by mechanical ventilation, ICU admission, or mortality)</w:t>
+      </w:r>
+      <w:r>
+        <w:rPr>
+          <w:rFonts w:ascii="Times New Roman" w:hAnsi="Times New Roman" w:cs="Times New Roman"/>
+          <w:sz w:val="24"/>
+          <w:szCs w:val="24"/>
+        </w:rPr>
         <w:t>.</w:t>
       </w:r>
-      <w:commentRangeStart w:id="13"/>
-      <w:commentRangeStart w:id="14"/>
-      <w:commentRangeEnd w:id="13"/>
-      <w:r>
-        <w:commentReference w:id="13"/>
-      </w:r>
-      <w:commentRangeEnd w:id="14"/>
-      <w:r>
-        <w:commentReference w:id="14"/>
-      </w:r>
-    </w:p>
-    <w:p>
-      <w:pPr>
-        <w:jc w:val="both"/>
-      </w:pPr>
-      <w:r>
-        <w:rPr>
+      <w:commentRangeStart w:id="22"/>
+      <w:commentRangeStart w:id="23"/>
+      <w:commentRangeEnd w:id="22"/>
+      <w:r>
+        <w:rPr>
+          <w:rFonts w:ascii="Times New Roman" w:hAnsi="Times New Roman" w:cs="Times New Roman"/>
+          <w:sz w:val="24"/>
+          <w:szCs w:val="24"/>
+        </w:rPr>
+        <w:commentReference w:id="22"/>
+      </w:r>
+      <w:commentRangeEnd w:id="23"/>
+      <w:r>
+        <w:rPr>
+          <w:rFonts w:ascii="Times New Roman" w:hAnsi="Times New Roman" w:cs="Times New Roman"/>
+          <w:sz w:val="24"/>
+          <w:szCs w:val="24"/>
+        </w:rPr>
+        <w:commentReference w:id="23"/>
+      </w:r>
+    </w:p>
+    <w:p>
+      <w:pPr>
+        <w:jc w:val="both"/>
+        <w:rPr>
+          <w:rFonts w:ascii="Times New Roman" w:hAnsi="Times New Roman" w:cs="Times New Roman"/>
+          <w:sz w:val="24"/>
+          <w:szCs w:val="24"/>
+        </w:rPr>
+      </w:pPr>
+      <w:r>
+        <w:rPr>
+          <w:rFonts w:ascii="Times New Roman" w:hAnsi="Times New Roman" w:cs="Times New Roman"/>
           <w:b/>
           <w:bCs/>
+          <w:sz w:val="24"/>
+          <w:szCs w:val="24"/>
         </w:rPr>
         <w:t>Statistical Analysis</w:t>
       </w:r>
       <w:r>
+        <w:rPr>
+          <w:rFonts w:ascii="Times New Roman" w:hAnsi="Times New Roman" w:cs="Times New Roman"/>
+          <w:sz w:val="24"/>
+          <w:szCs w:val="24"/>
+        </w:rPr>
         <w:t xml:space="preserve">: Patient demographics </w:t>
       </w:r>
       <w:r>
+        <w:rPr>
+          <w:rFonts w:ascii="Times New Roman" w:hAnsi="Times New Roman" w:cs="Times New Roman"/>
+          <w:sz w:val="24"/>
+          <w:szCs w:val="24"/>
+        </w:rPr>
         <w:t xml:space="preserve">were assessed using descriptive statistics. </w:t>
       </w:r>
       <w:r>
+        <w:rPr>
+          <w:rFonts w:ascii="Times New Roman" w:hAnsi="Times New Roman" w:cs="Times New Roman"/>
+          <w:sz w:val="24"/>
+          <w:szCs w:val="24"/>
+        </w:rPr>
         <w:t xml:space="preserve">Continuous data are represented with means and standard deviation, while nominal data is represented with percentages and standard deviations. Differences in baseline characteristics </w:t>
       </w:r>
       <w:r>
+        <w:rPr>
+          <w:rFonts w:ascii="Times New Roman" w:hAnsi="Times New Roman" w:cs="Times New Roman"/>
+          <w:sz w:val="24"/>
+          <w:szCs w:val="24"/>
+        </w:rPr>
         <w:t xml:space="preserve">were analyzed utilizing t-tests for continuous data and chi-squared or Fischer’s exact test for </w:t>
       </w:r>
       <w:r>
+        <w:rPr>
+          <w:rFonts w:ascii="Times New Roman" w:hAnsi="Times New Roman" w:cs="Times New Roman"/>
+          <w:sz w:val="24"/>
+          <w:szCs w:val="24"/>
+        </w:rPr>
         <w:t xml:space="preserve">categorical data. </w:t>
       </w:r>
     </w:p>
     <w:p>
       <w:pPr>
         <w:jc w:val="both"/>
-      </w:pPr>
-      <w:r>
-        <w:rPr>
+        <w:rPr>
+          <w:rFonts w:ascii="Times New Roman" w:hAnsi="Times New Roman" w:cs="Times New Roman"/>
+          <w:sz w:val="24"/>
+          <w:szCs w:val="24"/>
+        </w:rPr>
+      </w:pPr>
+      <w:r>
+        <w:rPr>
+          <w:rFonts w:ascii="Times New Roman" w:hAnsi="Times New Roman" w:cs="Times New Roman"/>
           <w:b/>
           <w:bCs/>
+          <w:sz w:val="24"/>
+          <w:szCs w:val="24"/>
           <w:u w:val="single"/>
         </w:rPr>
         <w:t>Results</w:t>
@@ -784,122 +1756,921 @@
     <w:p>
       <w:pPr>
         <w:jc w:val="both"/>
-      </w:pPr>
-      <w:r>
+        <w:rPr>
+          <w:ins w:id="24" w:author="Sargsyan, Davit [JRDUS]" w:date="2023-12-29T11:05:00Z"/>
+          <w:rFonts w:ascii="Times New Roman" w:hAnsi="Times New Roman" w:cs="Times New Roman"/>
+          <w:sz w:val="24"/>
+          <w:szCs w:val="24"/>
+        </w:rPr>
+      </w:pPr>
+      <w:r>
+        <w:rPr>
+          <w:rFonts w:ascii="Times New Roman" w:hAnsi="Times New Roman" w:cs="Times New Roman"/>
+          <w:sz w:val="24"/>
+          <w:szCs w:val="24"/>
+        </w:rPr>
         <w:t xml:space="preserve">Between January </w:t>
       </w:r>
       <w:proofErr w:type="gramStart"/>
       <w:r>
+        <w:rPr>
+          <w:rFonts w:ascii="Times New Roman" w:hAnsi="Times New Roman" w:cs="Times New Roman"/>
+          <w:sz w:val="24"/>
+          <w:szCs w:val="24"/>
+        </w:rPr>
         <w:t>1</w:t>
       </w:r>
       <w:r>
         <w:rPr>
+          <w:rFonts w:ascii="Times New Roman" w:hAnsi="Times New Roman" w:cs="Times New Roman"/>
+          <w:sz w:val="24"/>
+          <w:szCs w:val="24"/>
           <w:vertAlign w:val="superscript"/>
         </w:rPr>
         <w:t>st</w:t>
       </w:r>
       <w:proofErr w:type="gramEnd"/>
       <w:r>
+        <w:rPr>
+          <w:rFonts w:ascii="Times New Roman" w:hAnsi="Times New Roman" w:cs="Times New Roman"/>
+          <w:sz w:val="24"/>
+          <w:szCs w:val="24"/>
+        </w:rPr>
         <w:t xml:space="preserve"> 2022 and May 30</w:t>
       </w:r>
       <w:r>
         <w:rPr>
+          <w:rFonts w:ascii="Times New Roman" w:hAnsi="Times New Roman" w:cs="Times New Roman"/>
+          <w:sz w:val="24"/>
+          <w:szCs w:val="24"/>
           <w:vertAlign w:val="superscript"/>
         </w:rPr>
         <w:t>th</w:t>
       </w:r>
       <w:r>
+        <w:rPr>
+          <w:rFonts w:ascii="Times New Roman" w:hAnsi="Times New Roman" w:cs="Times New Roman"/>
+          <w:sz w:val="24"/>
+          <w:szCs w:val="24"/>
+        </w:rPr>
         <w:t xml:space="preserve"> 2022, </w:t>
       </w:r>
       <w:r>
+        <w:rPr>
+          <w:rFonts w:ascii="Times New Roman" w:hAnsi="Times New Roman" w:cs="Times New Roman"/>
+          <w:sz w:val="24"/>
+          <w:szCs w:val="24"/>
+        </w:rPr>
         <w:t>183</w:t>
       </w:r>
       <w:r>
+        <w:rPr>
+          <w:rFonts w:ascii="Times New Roman" w:hAnsi="Times New Roman" w:cs="Times New Roman"/>
+          <w:sz w:val="24"/>
+          <w:szCs w:val="24"/>
+        </w:rPr>
         <w:t xml:space="preserve"> adult patients were enrolled within the specified tim</w:t>
       </w:r>
       <w:r>
+        <w:rPr>
+          <w:rFonts w:ascii="Times New Roman" w:hAnsi="Times New Roman" w:cs="Times New Roman"/>
+          <w:sz w:val="24"/>
+          <w:szCs w:val="24"/>
+        </w:rPr>
         <w:t>eframe</w:t>
       </w:r>
       <w:r>
+        <w:rPr>
+          <w:rFonts w:ascii="Times New Roman" w:hAnsi="Times New Roman" w:cs="Times New Roman"/>
+          <w:sz w:val="24"/>
+          <w:szCs w:val="24"/>
+        </w:rPr>
         <w:t xml:space="preserve">, of which 91 patients had blood samples extracted. </w:t>
       </w:r>
-      <w:proofErr w:type="spellStart"/>
-      <w:r>
+      <w:del w:id="25" w:author="Sargsyan, Davit [JRDUS]" w:date="2023-12-29T11:04:00Z">
+        <w:r>
+          <w:rPr>
+            <w:rFonts w:ascii="Times New Roman" w:hAnsi="Times New Roman" w:cs="Times New Roman"/>
+            <w:sz w:val="24"/>
+            <w:szCs w:val="24"/>
+          </w:rPr>
+          <w:delText>Patients</w:delText>
+        </w:r>
+      </w:del>
+      <w:ins w:id="26" w:author="Sargsyan, Davit [JRDUS]" w:date="2023-12-29T11:04:00Z">
+        <w:r>
+          <w:rPr>
+            <w:rFonts w:ascii="Times New Roman" w:hAnsi="Times New Roman" w:cs="Times New Roman"/>
+            <w:sz w:val="24"/>
+            <w:szCs w:val="24"/>
+          </w:rPr>
+          <w:t>Patients’</w:t>
+        </w:r>
+      </w:ins>
+      <w:r>
+        <w:rPr>
+          <w:rFonts w:ascii="Times New Roman" w:hAnsi="Times New Roman" w:cs="Times New Roman"/>
+          <w:sz w:val="24"/>
+          <w:szCs w:val="24"/>
+        </w:rPr>
+        <w:t xml:space="preserve"> blood samples were obtained within 2 days of hospital admission. </w:t>
+      </w:r>
+      <w:del w:id="27" w:author="Sargsyan, Davit [JRDUS]" w:date="2023-12-29T15:21:00Z">
+        <w:r>
+          <w:rPr>
+            <w:rFonts w:ascii="Times New Roman" w:hAnsi="Times New Roman" w:cs="Times New Roman"/>
+            <w:sz w:val="24"/>
+            <w:szCs w:val="24"/>
+          </w:rPr>
+          <w:delText xml:space="preserve">Overall, the baseline characteristics </w:delText>
+        </w:r>
+        <w:r>
+          <w:rPr>
+            <w:rFonts w:ascii="Times New Roman" w:hAnsi="Times New Roman" w:cs="Times New Roman"/>
+            <w:sz w:val="24"/>
+            <w:szCs w:val="24"/>
+          </w:rPr>
+          <w:delText>were similar between the two groups, except</w:delText>
+        </w:r>
+        <w:r>
+          <w:rPr>
+            <w:rFonts w:ascii="Times New Roman" w:hAnsi="Times New Roman" w:cs="Times New Roman"/>
+            <w:sz w:val="24"/>
+            <w:szCs w:val="24"/>
+          </w:rPr>
+          <w:delText xml:space="preserve"> for the CCI (3.09 ± 2.20 in the treatment </w:delText>
+        </w:r>
+        <w:r>
+          <w:rPr>
+            <w:rFonts w:ascii="Times New Roman" w:hAnsi="Times New Roman" w:cs="Times New Roman"/>
+            <w:sz w:val="24"/>
+            <w:szCs w:val="24"/>
+          </w:rPr>
+          <w:delText>group vs 5.59 ± 4.02 in the control group, P &lt; ???).</w:delText>
+        </w:r>
+      </w:del>
+    </w:p>
+    <w:p>
+      <w:pPr>
+        <w:jc w:val="both"/>
+        <w:rPr>
+          <w:ins w:id="28" w:author="Sargsyan, Davit [JRDUS]" w:date="2023-12-29T14:01:00Z"/>
+          <w:rFonts w:ascii="Times New Roman" w:hAnsi="Times New Roman" w:cs="Times New Roman"/>
+          <w:sz w:val="24"/>
+          <w:szCs w:val="24"/>
+        </w:rPr>
+      </w:pPr>
+      <w:ins w:id="29" w:author="Sargsyan, Davit [JRDUS]" w:date="2023-12-29T11:07:00Z">
+        <w:r>
+          <w:rPr>
+            <w:rFonts w:ascii="Times New Roman" w:hAnsi="Times New Roman" w:cs="Times New Roman"/>
+            <w:sz w:val="24"/>
+            <w:szCs w:val="24"/>
+          </w:rPr>
+          <w:t xml:space="preserve">Out of 110 patients admitted with COVID-19, 12 </w:t>
+        </w:r>
+      </w:ins>
+      <w:ins w:id="30" w:author="Sargsyan, Davit [JRDUS]" w:date="2023-12-29T11:08:00Z">
+        <w:r>
+          <w:rPr>
+            <w:rFonts w:ascii="Times New Roman" w:hAnsi="Times New Roman" w:cs="Times New Roman"/>
+            <w:sz w:val="24"/>
+            <w:szCs w:val="24"/>
+          </w:rPr>
+          <w:t>(10.9%)</w:t>
+        </w:r>
+        <w:r>
+          <w:rPr>
+            <w:rFonts w:ascii="Times New Roman" w:hAnsi="Times New Roman" w:cs="Times New Roman"/>
+            <w:sz w:val="24"/>
+            <w:szCs w:val="24"/>
+          </w:rPr>
+          <w:t xml:space="preserve"> </w:t>
+        </w:r>
+      </w:ins>
+      <w:ins w:id="31" w:author="Sargsyan, Davit [JRDUS]" w:date="2023-12-29T11:07:00Z">
+        <w:r>
+          <w:rPr>
+            <w:rFonts w:ascii="Times New Roman" w:hAnsi="Times New Roman" w:cs="Times New Roman"/>
+            <w:sz w:val="24"/>
+            <w:szCs w:val="24"/>
+          </w:rPr>
+          <w:t xml:space="preserve">died in hospital </w:t>
+        </w:r>
+      </w:ins>
+      <w:ins w:id="32" w:author="Sargsyan, Davit [JRDUS]" w:date="2023-12-29T11:08:00Z">
+        <w:r>
+          <w:rPr>
+            <w:rFonts w:ascii="Times New Roman" w:hAnsi="Times New Roman" w:cs="Times New Roman"/>
+            <w:sz w:val="24"/>
+            <w:szCs w:val="24"/>
+          </w:rPr>
+          <w:t>compared to 3 out of 72 non-COVID-19 patients (</w:t>
+        </w:r>
+      </w:ins>
+      <w:ins w:id="33" w:author="Sargsyan, Davit [JRDUS]" w:date="2023-12-29T11:09:00Z">
+        <w:r>
+          <w:rPr>
+            <w:rFonts w:ascii="Times New Roman" w:hAnsi="Times New Roman" w:cs="Times New Roman"/>
+            <w:sz w:val="24"/>
+            <w:szCs w:val="24"/>
+          </w:rPr>
+          <w:t>4.2%</w:t>
+        </w:r>
+      </w:ins>
+      <w:ins w:id="34" w:author="Sargsyan, Davit [JRDUS]" w:date="2023-12-29T11:08:00Z">
+        <w:r>
+          <w:rPr>
+            <w:rFonts w:ascii="Times New Roman" w:hAnsi="Times New Roman" w:cs="Times New Roman"/>
+            <w:sz w:val="24"/>
+            <w:szCs w:val="24"/>
+          </w:rPr>
+          <w:t>)</w:t>
+        </w:r>
+      </w:ins>
+      <w:ins w:id="35" w:author="Sargsyan, Davit [JRDUS]" w:date="2023-12-29T11:09:00Z">
+        <w:r>
+          <w:rPr>
+            <w:rFonts w:ascii="Times New Roman" w:hAnsi="Times New Roman" w:cs="Times New Roman"/>
+            <w:sz w:val="24"/>
+            <w:szCs w:val="24"/>
+          </w:rPr>
+          <w:t xml:space="preserve">. </w:t>
+        </w:r>
+      </w:ins>
+    </w:p>
+    <w:p>
+      <w:pPr>
+        <w:jc w:val="both"/>
+        <w:rPr>
+          <w:ins w:id="36" w:author="Sargsyan, Davit [JRDUS]" w:date="2023-12-29T14:02:00Z"/>
+          <w:rFonts w:ascii="Times New Roman" w:hAnsi="Times New Roman" w:cs="Times New Roman"/>
+          <w:sz w:val="24"/>
+          <w:szCs w:val="24"/>
+        </w:rPr>
+      </w:pPr>
+      <w:ins w:id="37" w:author="Sargsyan, Davit [JRDUS]" w:date="2023-12-29T11:12:00Z">
+        <w:r>
+          <w:rPr>
+            <w:rFonts w:ascii="Times New Roman" w:hAnsi="Times New Roman" w:cs="Times New Roman"/>
+            <w:sz w:val="24"/>
+            <w:szCs w:val="24"/>
+          </w:rPr>
+          <w:t xml:space="preserve">There was no </w:t>
+        </w:r>
+      </w:ins>
+      <w:ins w:id="38" w:author="Sargsyan, Davit [JRDUS]" w:date="2023-12-29T11:13:00Z">
+        <w:r>
+          <w:rPr>
+            <w:rFonts w:ascii="Times New Roman" w:hAnsi="Times New Roman" w:cs="Times New Roman"/>
+            <w:sz w:val="24"/>
+            <w:szCs w:val="24"/>
+          </w:rPr>
+          <w:t>significant association between DM and COVID-19 patients’ death rate, with 6</w:t>
+        </w:r>
+        <w:r>
+          <w:rPr>
+            <w:rFonts w:ascii="Times New Roman" w:hAnsi="Times New Roman" w:cs="Times New Roman"/>
+            <w:sz w:val="24"/>
+            <w:szCs w:val="24"/>
+          </w:rPr>
+          <w:t xml:space="preserve"> DM and 6 non-DM </w:t>
+        </w:r>
+      </w:ins>
+      <w:ins w:id="39" w:author="Sargsyan, Davit [JRDUS]" w:date="2023-12-29T11:14:00Z">
+        <w:r>
+          <w:rPr>
+            <w:rFonts w:ascii="Times New Roman" w:hAnsi="Times New Roman" w:cs="Times New Roman"/>
+            <w:sz w:val="24"/>
+            <w:szCs w:val="24"/>
+          </w:rPr>
+          <w:t xml:space="preserve">COVID-19 </w:t>
+        </w:r>
+      </w:ins>
+      <w:ins w:id="40" w:author="Sargsyan, Davit [JRDUS]" w:date="2023-12-29T11:13:00Z">
+        <w:r>
+          <w:rPr>
+            <w:rFonts w:ascii="Times New Roman" w:hAnsi="Times New Roman" w:cs="Times New Roman"/>
+            <w:sz w:val="24"/>
+            <w:szCs w:val="24"/>
+          </w:rPr>
+          <w:t xml:space="preserve">patients </w:t>
+        </w:r>
+      </w:ins>
+      <w:ins w:id="41" w:author="Sargsyan, Davit [JRDUS]" w:date="2023-12-29T11:14:00Z">
+        <w:r>
+          <w:rPr>
+            <w:rFonts w:ascii="Times New Roman" w:hAnsi="Times New Roman" w:cs="Times New Roman"/>
+            <w:sz w:val="24"/>
+            <w:szCs w:val="24"/>
+          </w:rPr>
+          <w:t xml:space="preserve">dying in hospital (Chi-square test p-value = 0.236). </w:t>
+        </w:r>
+      </w:ins>
+      <w:ins w:id="42" w:author="Sargsyan, Davit [JRDUS]" w:date="2023-12-29T11:15:00Z">
+        <w:r>
+          <w:rPr>
+            <w:rFonts w:ascii="Times New Roman" w:hAnsi="Times New Roman" w:cs="Times New Roman"/>
+            <w:sz w:val="24"/>
+            <w:szCs w:val="24"/>
+          </w:rPr>
+          <w:t>Similarly, obesity and BMI were no</w:t>
+        </w:r>
+      </w:ins>
+      <w:ins w:id="43" w:author="Sargsyan, Davit [JRDUS]" w:date="2023-12-29T11:16:00Z">
+        <w:r>
+          <w:rPr>
+            <w:rFonts w:ascii="Times New Roman" w:hAnsi="Times New Roman" w:cs="Times New Roman"/>
+            <w:sz w:val="24"/>
+            <w:szCs w:val="24"/>
+          </w:rPr>
+          <w:t>t found to be significan</w:t>
+        </w:r>
+      </w:ins>
+      <w:ins w:id="44" w:author="Sargsyan, Davit [JRDUS]" w:date="2023-12-29T11:17:00Z">
+        <w:r>
+          <w:rPr>
+            <w:rFonts w:ascii="Times New Roman" w:hAnsi="Times New Roman" w:cs="Times New Roman"/>
+            <w:sz w:val="24"/>
+            <w:szCs w:val="24"/>
+          </w:rPr>
+          <w:t>t factors</w:t>
+        </w:r>
+      </w:ins>
+      <w:ins w:id="45" w:author="Sargsyan, Davit [JRDUS]" w:date="2023-12-29T11:16:00Z">
+        <w:r>
+          <w:rPr>
+            <w:rFonts w:ascii="Times New Roman" w:hAnsi="Times New Roman" w:cs="Times New Roman"/>
+            <w:sz w:val="24"/>
+            <w:szCs w:val="24"/>
+          </w:rPr>
+          <w:t xml:space="preserve"> associated with in-hospital death</w:t>
+        </w:r>
+      </w:ins>
+      <w:ins w:id="46" w:author="Sargsyan, Davit [JRDUS]" w:date="2023-12-29T11:17:00Z">
+        <w:r>
+          <w:rPr>
+            <w:rFonts w:ascii="Times New Roman" w:hAnsi="Times New Roman" w:cs="Times New Roman"/>
+            <w:sz w:val="24"/>
+            <w:szCs w:val="24"/>
+          </w:rPr>
+          <w:t xml:space="preserve"> (p-values of 0.760 and &gt;0.999, respectively). However, </w:t>
+        </w:r>
+      </w:ins>
+      <w:ins w:id="47" w:author="Sargsyan, Davit [JRDUS]" w:date="2023-12-29T11:18:00Z">
+        <w:r>
+          <w:rPr>
+            <w:rFonts w:ascii="Times New Roman" w:hAnsi="Times New Roman" w:cs="Times New Roman"/>
+            <w:sz w:val="24"/>
+            <w:szCs w:val="24"/>
+          </w:rPr>
+          <w:t xml:space="preserve">the odds of in-hospital death were 21.5 times higher </w:t>
+        </w:r>
+      </w:ins>
+      <w:ins w:id="48" w:author="Sargsyan, Davit [JRDUS]" w:date="2023-12-29T11:26:00Z">
+        <w:r>
+          <w:rPr>
+            <w:rFonts w:ascii="Times New Roman" w:hAnsi="Times New Roman" w:cs="Times New Roman"/>
+            <w:sz w:val="24"/>
+            <w:szCs w:val="24"/>
+          </w:rPr>
+          <w:t xml:space="preserve">(95% CI = 5.2 to 88.3, p-value&lt; 0.001) </w:t>
+        </w:r>
+      </w:ins>
+      <w:ins w:id="49" w:author="Sargsyan, Davit [JRDUS]" w:date="2023-12-29T11:18:00Z">
+        <w:r>
+          <w:rPr>
+            <w:rFonts w:ascii="Times New Roman" w:hAnsi="Times New Roman" w:cs="Times New Roman"/>
+            <w:sz w:val="24"/>
+            <w:szCs w:val="24"/>
+          </w:rPr>
+          <w:t>for the COVID patients</w:t>
+        </w:r>
+      </w:ins>
+      <w:ins w:id="50" w:author="Sargsyan, Davit [JRDUS]" w:date="2023-12-29T11:19:00Z">
+        <w:r>
+          <w:rPr>
+            <w:rFonts w:ascii="Times New Roman" w:hAnsi="Times New Roman" w:cs="Times New Roman"/>
+            <w:sz w:val="24"/>
+            <w:szCs w:val="24"/>
+          </w:rPr>
+          <w:t xml:space="preserve"> admitted to the critical care unit (ICU) compared to those who </w:t>
+        </w:r>
+      </w:ins>
+      <w:ins w:id="51" w:author="Sargsyan, Davit [JRDUS]" w:date="2023-12-29T11:20:00Z">
+        <w:r>
+          <w:rPr>
+            <w:rFonts w:ascii="Times New Roman" w:hAnsi="Times New Roman" w:cs="Times New Roman"/>
+            <w:sz w:val="24"/>
+            <w:szCs w:val="24"/>
+          </w:rPr>
+          <w:t xml:space="preserve">were not admitted to ICU. Specifically, 7 out of 13 ICU-admitted patients died in hospital </w:t>
+        </w:r>
+      </w:ins>
+      <w:ins w:id="52" w:author="Sargsyan, Davit [JRDUS]" w:date="2023-12-29T11:21:00Z">
+        <w:r>
+          <w:rPr>
+            <w:rFonts w:ascii="Times New Roman" w:hAnsi="Times New Roman" w:cs="Times New Roman"/>
+            <w:sz w:val="24"/>
+            <w:szCs w:val="24"/>
+          </w:rPr>
+          <w:t xml:space="preserve">compared to 5 deaths occurring in 97 non-ICU patients. </w:t>
+        </w:r>
+      </w:ins>
+    </w:p>
+    <w:p>
+      <w:pPr>
+        <w:jc w:val="both"/>
+        <w:rPr>
+          <w:ins w:id="53" w:author="Sargsyan, Davit [JRDUS]" w:date="2023-12-29T15:22:00Z"/>
+          <w:rFonts w:ascii="Times New Roman" w:hAnsi="Times New Roman" w:cs="Times New Roman"/>
+          <w:sz w:val="24"/>
+          <w:szCs w:val="24"/>
+        </w:rPr>
+      </w:pPr>
+      <w:ins w:id="54" w:author="Sargsyan, Davit [JRDUS]" w:date="2023-12-29T15:14:00Z">
+        <w:r>
+          <w:rPr>
+            <w:rFonts w:ascii="Times New Roman" w:hAnsi="Times New Roman" w:cs="Times New Roman"/>
+            <w:sz w:val="24"/>
+            <w:szCs w:val="24"/>
+          </w:rPr>
+          <w:t>T</w:t>
+        </w:r>
+      </w:ins>
+      <w:ins w:id="55" w:author="Sargsyan, Davit [JRDUS]" w:date="2023-12-29T14:04:00Z">
+        <w:r>
+          <w:rPr>
+            <w:rFonts w:ascii="Times New Roman" w:hAnsi="Times New Roman" w:cs="Times New Roman"/>
+            <w:sz w:val="24"/>
+            <w:szCs w:val="24"/>
+          </w:rPr>
+          <w:t>he odds ratio</w:t>
+        </w:r>
+      </w:ins>
+      <w:ins w:id="56" w:author="Sargsyan, Davit [JRDUS]" w:date="2023-12-29T14:05:00Z">
+        <w:r>
+          <w:rPr>
+            <w:rFonts w:ascii="Times New Roman" w:hAnsi="Times New Roman" w:cs="Times New Roman"/>
+            <w:sz w:val="24"/>
+            <w:szCs w:val="24"/>
+          </w:rPr>
+          <w:t xml:space="preserve"> </w:t>
+        </w:r>
+      </w:ins>
+      <w:ins w:id="57" w:author="Sargsyan, Davit [JRDUS]" w:date="2023-12-29T14:02:00Z">
+        <w:r>
+          <w:rPr>
+            <w:rFonts w:ascii="Times New Roman" w:hAnsi="Times New Roman" w:cs="Times New Roman"/>
+            <w:sz w:val="24"/>
+            <w:szCs w:val="24"/>
+          </w:rPr>
+          <w:t xml:space="preserve">of in-hospital death </w:t>
+        </w:r>
+      </w:ins>
+      <w:ins w:id="58" w:author="Sargsyan, Davit [JRDUS]" w:date="2023-12-29T14:04:00Z">
+        <w:r>
+          <w:rPr>
+            <w:rFonts w:ascii="Times New Roman" w:hAnsi="Times New Roman" w:cs="Times New Roman"/>
+            <w:sz w:val="24"/>
+            <w:szCs w:val="24"/>
+          </w:rPr>
+          <w:t>for patients admitted</w:t>
+        </w:r>
+      </w:ins>
+      <w:ins w:id="59" w:author="Sargsyan, Davit [JRDUS]" w:date="2023-12-29T14:02:00Z">
+        <w:r>
+          <w:rPr>
+            <w:rFonts w:ascii="Times New Roman" w:hAnsi="Times New Roman" w:cs="Times New Roman"/>
+            <w:sz w:val="24"/>
+            <w:szCs w:val="24"/>
+          </w:rPr>
+          <w:t xml:space="preserve"> </w:t>
+        </w:r>
+      </w:ins>
+      <w:ins w:id="60" w:author="Sargsyan, Davit [JRDUS]" w:date="2023-12-29T14:03:00Z">
+        <w:r>
+          <w:rPr>
+            <w:rFonts w:ascii="Times New Roman" w:hAnsi="Times New Roman" w:cs="Times New Roman"/>
+            <w:sz w:val="24"/>
+            <w:szCs w:val="24"/>
+          </w:rPr>
+          <w:t>with COVID-19</w:t>
+        </w:r>
+      </w:ins>
+      <w:ins w:id="61" w:author="Sargsyan, Davit [JRDUS]" w:date="2023-12-29T14:04:00Z">
+        <w:r>
+          <w:rPr>
+            <w:rFonts w:ascii="Times New Roman" w:hAnsi="Times New Roman" w:cs="Times New Roman"/>
+            <w:sz w:val="24"/>
+            <w:szCs w:val="24"/>
+          </w:rPr>
+          <w:t xml:space="preserve"> versus non-COVID-19 patients</w:t>
+        </w:r>
+      </w:ins>
+      <w:ins w:id="62" w:author="Sargsyan, Davit [JRDUS]" w:date="2023-12-29T14:05:00Z">
+        <w:r>
+          <w:rPr>
+            <w:rFonts w:ascii="Times New Roman" w:hAnsi="Times New Roman" w:cs="Times New Roman"/>
+            <w:sz w:val="24"/>
+            <w:szCs w:val="24"/>
+          </w:rPr>
+          <w:t xml:space="preserve"> was not statistically significantly different from 1 (OR=2.82, 95%CI = 0.86 to 12.70, p-value = 0.119). However, after</w:t>
+        </w:r>
+      </w:ins>
+      <w:ins w:id="63" w:author="Sargsyan, Davit [JRDUS]" w:date="2023-12-29T14:06:00Z">
+        <w:r>
+          <w:rPr>
+            <w:rFonts w:ascii="Times New Roman" w:hAnsi="Times New Roman" w:cs="Times New Roman"/>
+            <w:sz w:val="24"/>
+            <w:szCs w:val="24"/>
+          </w:rPr>
+          <w:t xml:space="preserve"> adjusting for ICU, the </w:t>
+        </w:r>
+      </w:ins>
+      <w:ins w:id="64" w:author="Sargsyan, Davit [JRDUS]" w:date="2023-12-29T14:13:00Z">
+        <w:r>
+          <w:rPr>
+            <w:rFonts w:ascii="Times New Roman" w:hAnsi="Times New Roman" w:cs="Times New Roman"/>
+            <w:sz w:val="24"/>
+            <w:szCs w:val="24"/>
+          </w:rPr>
+          <w:t xml:space="preserve">association of </w:t>
+        </w:r>
+      </w:ins>
+      <w:ins w:id="65" w:author="Sargsyan, Davit [JRDUS]" w:date="2023-12-29T14:14:00Z">
+        <w:r>
+          <w:rPr>
+            <w:rFonts w:ascii="Times New Roman" w:hAnsi="Times New Roman" w:cs="Times New Roman"/>
+            <w:sz w:val="24"/>
+            <w:szCs w:val="24"/>
+          </w:rPr>
+          <w:t>COVID-19 diagnoses with death became significant (OR = 6.79, 95%CI = 1.73 to 36.07, p-value = 0.012)</w:t>
+        </w:r>
+        <w:r>
+          <w:rPr>
+            <w:rFonts w:ascii="Times New Roman" w:hAnsi="Times New Roman" w:cs="Times New Roman"/>
+            <w:sz w:val="24"/>
+            <w:szCs w:val="24"/>
+          </w:rPr>
+          <w:t>.</w:t>
+        </w:r>
+      </w:ins>
+    </w:p>
+    <w:p>
+      <w:pPr>
+        <w:jc w:val="both"/>
+        <w:rPr>
+          <w:rFonts w:ascii="Times New Roman" w:hAnsi="Times New Roman" w:cs="Times New Roman"/>
+          <w:sz w:val="24"/>
+          <w:szCs w:val="24"/>
+        </w:rPr>
+      </w:pPr>
+      <w:ins w:id="66" w:author="Sargsyan, Davit [JRDUS]" w:date="2023-12-29T15:22:00Z">
+        <w:r>
+          <w:rPr>
+            <w:rFonts w:ascii="Times New Roman" w:hAnsi="Times New Roman" w:cs="Times New Roman"/>
+            <w:sz w:val="24"/>
+            <w:szCs w:val="24"/>
+          </w:rPr>
+          <w:t xml:space="preserve">COVID-19 severity was measured </w:t>
+        </w:r>
+      </w:ins>
+      <w:ins w:id="67" w:author="Sargsyan, Davit [JRDUS]" w:date="2023-12-29T15:23:00Z">
+        <w:r>
+          <w:rPr>
+            <w:rFonts w:ascii="Times New Roman" w:hAnsi="Times New Roman" w:cs="Times New Roman"/>
+            <w:sz w:val="24"/>
+            <w:szCs w:val="24"/>
+          </w:rPr>
+          <w:t>on</w:t>
+        </w:r>
+      </w:ins>
+      <w:ins w:id="68" w:author="Sargsyan, Davit [JRDUS]" w:date="2023-12-29T15:22:00Z">
+        <w:r>
+          <w:rPr>
+            <w:rFonts w:ascii="Times New Roman" w:hAnsi="Times New Roman" w:cs="Times New Roman"/>
+            <w:sz w:val="24"/>
+            <w:szCs w:val="24"/>
+          </w:rPr>
+          <w:t xml:space="preserve"> </w:t>
+        </w:r>
+      </w:ins>
+      <w:ins w:id="69" w:author="Sargsyan, Davit [JRDUS]" w:date="2023-12-29T15:23:00Z">
+        <w:r>
+          <w:rPr>
+            <w:rFonts w:ascii="Times New Roman" w:hAnsi="Times New Roman" w:cs="Times New Roman"/>
+            <w:sz w:val="24"/>
+            <w:szCs w:val="24"/>
+          </w:rPr>
+          <w:t>World</w:t>
+        </w:r>
+      </w:ins>
+      <w:ins w:id="70" w:author="Sargsyan, Davit [JRDUS]" w:date="2023-12-29T15:22:00Z">
+        <w:r>
+          <w:rPr>
+            <w:rFonts w:ascii="Times New Roman" w:hAnsi="Times New Roman" w:cs="Times New Roman"/>
+            <w:sz w:val="24"/>
+            <w:szCs w:val="24"/>
+          </w:rPr>
+          <w:t xml:space="preserve"> </w:t>
+        </w:r>
+      </w:ins>
+      <w:ins w:id="71" w:author="Sargsyan, Davit [JRDUS]" w:date="2023-12-29T15:23:00Z">
+        <w:r>
+          <w:rPr>
+            <w:rFonts w:ascii="Times New Roman" w:hAnsi="Times New Roman" w:cs="Times New Roman"/>
+            <w:sz w:val="24"/>
+            <w:szCs w:val="24"/>
+          </w:rPr>
+          <w:t>Health</w:t>
+        </w:r>
+      </w:ins>
+      <w:ins w:id="72" w:author="Sargsyan, Davit [JRDUS]" w:date="2023-12-29T15:22:00Z">
+        <w:r>
+          <w:rPr>
+            <w:rFonts w:ascii="Times New Roman" w:hAnsi="Times New Roman" w:cs="Times New Roman"/>
+            <w:sz w:val="24"/>
+            <w:szCs w:val="24"/>
+          </w:rPr>
+          <w:t xml:space="preserve"> Organization Original </w:t>
+        </w:r>
+      </w:ins>
+      <w:ins w:id="73" w:author="Sargsyan, Davit [JRDUS]" w:date="2023-12-29T15:23:00Z">
+        <w:r>
+          <w:rPr>
+            <w:rFonts w:ascii="Times New Roman" w:hAnsi="Times New Roman" w:cs="Times New Roman"/>
+            <w:sz w:val="24"/>
+            <w:szCs w:val="24"/>
+          </w:rPr>
+          <w:t>Scale</w:t>
+        </w:r>
+      </w:ins>
+      <w:ins w:id="74" w:author="Sargsyan, Davit [JRDUS]" w:date="2023-12-29T15:22:00Z">
+        <w:r>
+          <w:rPr>
+            <w:rFonts w:ascii="Times New Roman" w:hAnsi="Times New Roman" w:cs="Times New Roman"/>
+            <w:sz w:val="24"/>
+            <w:szCs w:val="24"/>
+          </w:rPr>
+          <w:t xml:space="preserve"> </w:t>
+        </w:r>
+      </w:ins>
+      <w:ins w:id="75" w:author="Sargsyan, Davit [JRDUS]" w:date="2023-12-29T15:23:00Z">
+        <w:r>
+          <w:rPr>
+            <w:rFonts w:ascii="Times New Roman" w:hAnsi="Times New Roman" w:cs="Times New Roman"/>
+            <w:sz w:val="24"/>
+            <w:szCs w:val="24"/>
+          </w:rPr>
+          <w:t xml:space="preserve">for Clinical Improvement (WHO OSCI) scale. </w:t>
+        </w:r>
+      </w:ins>
+      <w:ins w:id="76" w:author="Sargsyan, Davit [JRDUS]" w:date="2023-12-29T15:24:00Z">
+        <w:r>
+          <w:rPr>
+            <w:rFonts w:ascii="Times New Roman" w:hAnsi="Times New Roman" w:cs="Times New Roman"/>
+            <w:sz w:val="24"/>
+            <w:szCs w:val="24"/>
+          </w:rPr>
+          <w:t xml:space="preserve">COVID-19 patients were grouped by the WHO OSCI </w:t>
+        </w:r>
+        <w:r>
+          <w:rPr>
+            <w:rFonts w:ascii="Times New Roman" w:hAnsi="Times New Roman" w:cs="Times New Roman"/>
+            <w:sz w:val="24"/>
+            <w:szCs w:val="24"/>
+          </w:rPr>
+          <w:t>into Moderate (score &lt; 5)</w:t>
+        </w:r>
+      </w:ins>
+      <w:ins w:id="77" w:author="Sargsyan, Davit [JRDUS]" w:date="2023-12-29T15:25:00Z">
+        <w:r>
+          <w:rPr>
+            <w:rFonts w:ascii="Times New Roman" w:hAnsi="Times New Roman" w:cs="Times New Roman"/>
+            <w:sz w:val="24"/>
+            <w:szCs w:val="24"/>
+          </w:rPr>
+          <w:t xml:space="preserve"> and severe (&gt;=5 and &lt;8) cohorts. WHO OSCI score of 8 signified deaths. At the admission</w:t>
+        </w:r>
+      </w:ins>
+      <w:ins w:id="78" w:author="Sargsyan, Davit [JRDUS]" w:date="2023-12-29T15:33:00Z">
+        <w:r>
+          <w:rPr>
+            <w:rFonts w:ascii="Times New Roman" w:hAnsi="Times New Roman" w:cs="Times New Roman"/>
+            <w:sz w:val="24"/>
+            <w:szCs w:val="24"/>
+          </w:rPr>
+          <w:t>, 77 out of 110 COVID patients had WHO OSCI score of 5 or higher</w:t>
+        </w:r>
+      </w:ins>
+      <w:ins w:id="79" w:author="Sargsyan, Davit [JRDUS]" w:date="2023-12-29T15:34:00Z">
+        <w:r>
+          <w:rPr>
+            <w:rFonts w:ascii="Times New Roman" w:hAnsi="Times New Roman" w:cs="Times New Roman"/>
+            <w:sz w:val="24"/>
+            <w:szCs w:val="24"/>
+          </w:rPr>
+          <w:t xml:space="preserve">. Notable, </w:t>
+        </w:r>
+      </w:ins>
+      <w:ins w:id="80" w:author="Sargsyan, Davit [JRDUS]" w:date="2023-12-29T15:36:00Z">
+        <w:r>
+          <w:rPr>
+            <w:rFonts w:ascii="Times New Roman" w:hAnsi="Times New Roman" w:cs="Times New Roman"/>
+            <w:sz w:val="24"/>
+            <w:szCs w:val="24"/>
+          </w:rPr>
+          <w:t>5 out of the</w:t>
+        </w:r>
+      </w:ins>
+      <w:ins w:id="81" w:author="Sargsyan, Davit [JRDUS]" w:date="2023-12-29T15:34:00Z">
+        <w:r>
+          <w:rPr>
+            <w:rFonts w:ascii="Times New Roman" w:hAnsi="Times New Roman" w:cs="Times New Roman"/>
+            <w:sz w:val="24"/>
+            <w:szCs w:val="24"/>
+          </w:rPr>
+          <w:t xml:space="preserve"> </w:t>
+        </w:r>
+      </w:ins>
+      <w:ins w:id="82" w:author="Sargsyan, Davit [JRDUS]" w:date="2023-12-29T15:35:00Z">
+        <w:r>
+          <w:rPr>
+            <w:rFonts w:ascii="Times New Roman" w:hAnsi="Times New Roman" w:cs="Times New Roman"/>
+            <w:sz w:val="24"/>
+            <w:szCs w:val="24"/>
+          </w:rPr>
+          <w:t>13 COVID patient admitted to the CC unit had the score of 5</w:t>
+        </w:r>
+      </w:ins>
+      <w:ins w:id="83" w:author="Sargsyan, Davit [JRDUS]" w:date="2023-12-29T15:36:00Z">
+        <w:r>
+          <w:rPr>
+            <w:rFonts w:ascii="Times New Roman" w:hAnsi="Times New Roman" w:cs="Times New Roman"/>
+            <w:sz w:val="24"/>
+            <w:szCs w:val="24"/>
+          </w:rPr>
+          <w:t xml:space="preserve">, and another 8 score of 6. </w:t>
+        </w:r>
+      </w:ins>
+      <w:ins w:id="84" w:author="Sargsyan, Davit [JRDUS]" w:date="2023-12-29T15:38:00Z">
+        <w:r>
+          <w:rPr>
+            <w:rFonts w:ascii="Times New Roman" w:hAnsi="Times New Roman" w:cs="Times New Roman"/>
+            <w:sz w:val="24"/>
+            <w:szCs w:val="24"/>
+          </w:rPr>
+          <w:t xml:space="preserve">At the same time, 64 out of 97 non-CCU patients </w:t>
+        </w:r>
+      </w:ins>
+      <w:ins w:id="85" w:author="Sargsyan, Davit [JRDUS]" w:date="2023-12-29T15:39:00Z">
+        <w:r>
+          <w:rPr>
+            <w:rFonts w:ascii="Times New Roman" w:hAnsi="Times New Roman" w:cs="Times New Roman"/>
+            <w:sz w:val="24"/>
+            <w:szCs w:val="24"/>
+          </w:rPr>
+          <w:t xml:space="preserve">(66.0%) were scored 5 or above at the admission. </w:t>
+        </w:r>
+      </w:ins>
+    </w:p>
+    <w:p>
+      <w:pPr>
+        <w:jc w:val="both"/>
+        <w:rPr>
+          <w:rFonts w:ascii="Times New Roman" w:hAnsi="Times New Roman" w:cs="Times New Roman"/>
+          <w:sz w:val="24"/>
+          <w:szCs w:val="24"/>
+        </w:rPr>
+      </w:pPr>
+      <w:r>
+        <w:rPr>
+          <w:rFonts w:ascii="Times New Roman" w:hAnsi="Times New Roman" w:cs="Times New Roman"/>
+          <w:sz w:val="24"/>
+          <w:szCs w:val="24"/>
+        </w:rPr>
         <w:t>Patients</w:t>
       </w:r>
-      <w:proofErr w:type="spellEnd"/>
-      <w:r>
-        <w:t xml:space="preserve"> blood samples were obtained </w:t>
-      </w:r>
-      <w:r>
-        <w:lastRenderedPageBreak/>
-        <w:t xml:space="preserve">within 2 days of hospital admission. Overall, the baseline characteristics </w:t>
-      </w:r>
-      <w:r>
-        <w:t>were similar between the two groups, except</w:t>
-      </w:r>
-      <w:r>
-        <w:t xml:space="preserve"> for the CCI (3.09 ± 2.20 in the treatment </w:t>
-      </w:r>
-      <w:r>
-        <w:t>group vs 5.59 ± 4.02 in the control group, P &lt; ???).</w:t>
-      </w:r>
-    </w:p>
-    <w:p>
-      <w:pPr>
-        <w:jc w:val="both"/>
-      </w:pPr>
-      <w:proofErr w:type="gramStart"/>
-      <w:r>
-        <w:t>Patients</w:t>
-      </w:r>
-      <w:proofErr w:type="gramEnd"/>
-      <w:r>
+      <w:ins w:id="86" w:author="Sargsyan, Davit [JRDUS]" w:date="2023-12-29T11:09:00Z">
+        <w:r>
+          <w:rPr>
+            <w:rFonts w:ascii="Times New Roman" w:hAnsi="Times New Roman" w:cs="Times New Roman"/>
+            <w:sz w:val="24"/>
+            <w:szCs w:val="24"/>
+          </w:rPr>
+          <w:t>’</w:t>
+        </w:r>
+      </w:ins>
+      <w:r>
+        <w:rPr>
+          <w:rFonts w:ascii="Times New Roman" w:hAnsi="Times New Roman" w:cs="Times New Roman"/>
+          <w:sz w:val="24"/>
+          <w:szCs w:val="24"/>
+        </w:rPr>
         <w:t xml:space="preserve"> comparison (medications, </w:t>
       </w:r>
       <w:r>
+        <w:rPr>
+          <w:rFonts w:ascii="Times New Roman" w:hAnsi="Times New Roman" w:cs="Times New Roman"/>
+          <w:sz w:val="24"/>
+          <w:szCs w:val="24"/>
+        </w:rPr>
         <w:t>treatments administered, length of stay, vaccination status</w:t>
       </w:r>
       <w:r>
+        <w:rPr>
+          <w:rFonts w:ascii="Times New Roman" w:hAnsi="Times New Roman" w:cs="Times New Roman"/>
+          <w:sz w:val="24"/>
+          <w:szCs w:val="24"/>
+        </w:rPr>
         <w:t>)</w:t>
       </w:r>
     </w:p>
     <w:p>
       <w:pPr>
         <w:jc w:val="both"/>
-      </w:pPr>
-      <w:r>
+        <w:rPr>
+          <w:rFonts w:ascii="Times New Roman" w:hAnsi="Times New Roman" w:cs="Times New Roman"/>
+          <w:sz w:val="24"/>
+          <w:szCs w:val="24"/>
+        </w:rPr>
+      </w:pPr>
+      <w:r>
+        <w:rPr>
+          <w:rFonts w:ascii="Times New Roman" w:hAnsi="Times New Roman" w:cs="Times New Roman"/>
+          <w:sz w:val="24"/>
+          <w:szCs w:val="24"/>
+        </w:rPr>
         <w:t>Outcomes</w:t>
       </w:r>
       <w:r>
+        <w:rPr>
+          <w:rFonts w:ascii="Times New Roman" w:hAnsi="Times New Roman" w:cs="Times New Roman"/>
+          <w:sz w:val="24"/>
+          <w:szCs w:val="24"/>
+        </w:rPr>
         <w:t xml:space="preserve"> (inflammatory mediator expressio</w:t>
       </w:r>
       <w:r>
+        <w:rPr>
+          <w:rFonts w:ascii="Times New Roman" w:hAnsi="Times New Roman" w:cs="Times New Roman"/>
+          <w:sz w:val="24"/>
+          <w:szCs w:val="24"/>
+        </w:rPr>
         <w:t>n</w:t>
       </w:r>
       <w:r>
+        <w:rPr>
+          <w:rFonts w:ascii="Times New Roman" w:hAnsi="Times New Roman" w:cs="Times New Roman"/>
+          <w:sz w:val="24"/>
+          <w:szCs w:val="24"/>
+        </w:rPr>
         <w:t xml:space="preserve"> profile</w:t>
       </w:r>
       <w:r>
+        <w:rPr>
+          <w:rFonts w:ascii="Times New Roman" w:hAnsi="Times New Roman" w:cs="Times New Roman"/>
+          <w:sz w:val="24"/>
+          <w:szCs w:val="24"/>
+        </w:rPr>
         <w:t>, statistical analysis</w:t>
       </w:r>
       <w:r>
+        <w:rPr>
+          <w:rFonts w:ascii="Times New Roman" w:hAnsi="Times New Roman" w:cs="Times New Roman"/>
+          <w:sz w:val="24"/>
+          <w:szCs w:val="24"/>
+        </w:rPr>
         <w:t>)</w:t>
       </w:r>
-      <w:commentRangeStart w:id="15"/>
-      <w:commentRangeEnd w:id="15"/>
-      <w:r>
-        <w:commentReference w:id="15"/>
-      </w:r>
-    </w:p>
-    <w:p>
-      <w:pPr>
-        <w:jc w:val="both"/>
-      </w:pPr>
-      <w:r>
-        <w:rPr>
+      <w:commentRangeStart w:id="87"/>
+      <w:commentRangeEnd w:id="87"/>
+      <w:r>
+        <w:rPr>
+          <w:rFonts w:ascii="Times New Roman" w:hAnsi="Times New Roman" w:cs="Times New Roman"/>
+          <w:sz w:val="24"/>
+          <w:szCs w:val="24"/>
+        </w:rPr>
+        <w:commentReference w:id="87"/>
+      </w:r>
+    </w:p>
+    <w:p>
+      <w:pPr>
+        <w:jc w:val="both"/>
+        <w:rPr>
+          <w:rFonts w:ascii="Times New Roman" w:hAnsi="Times New Roman" w:cs="Times New Roman"/>
+          <w:sz w:val="24"/>
+          <w:szCs w:val="24"/>
+        </w:rPr>
+      </w:pPr>
+      <w:r>
+        <w:rPr>
+          <w:rFonts w:ascii="Times New Roman" w:hAnsi="Times New Roman" w:cs="Times New Roman"/>
           <w:b/>
           <w:bCs/>
+          <w:sz w:val="24"/>
+          <w:szCs w:val="24"/>
           <w:u w:val="single"/>
         </w:rPr>
         <w:t>Discussion</w:t>
@@ -908,52 +2679,112 @@
     <w:p>
       <w:pPr>
         <w:jc w:val="both"/>
-      </w:pPr>
-    </w:p>
-    <w:p>
-      <w:pPr>
-        <w:jc w:val="both"/>
-      </w:pPr>
-    </w:p>
-    <w:p>
-      <w:pPr>
-        <w:jc w:val="both"/>
-      </w:pPr>
-    </w:p>
-    <w:p>
-      <w:pPr>
-        <w:jc w:val="both"/>
-      </w:pPr>
-    </w:p>
-    <w:p>
-      <w:pPr>
-        <w:jc w:val="both"/>
-      </w:pPr>
-    </w:p>
-    <w:p>
-      <w:pPr>
-        <w:jc w:val="both"/>
-      </w:pPr>
-      <w:r>
+        <w:rPr>
+          <w:rFonts w:ascii="Times New Roman" w:hAnsi="Times New Roman" w:cs="Times New Roman"/>
+          <w:sz w:val="24"/>
+          <w:szCs w:val="24"/>
+        </w:rPr>
+      </w:pPr>
+    </w:p>
+    <w:p>
+      <w:pPr>
+        <w:jc w:val="both"/>
+        <w:rPr>
+          <w:rFonts w:ascii="Times New Roman" w:hAnsi="Times New Roman" w:cs="Times New Roman"/>
+          <w:sz w:val="24"/>
+          <w:szCs w:val="24"/>
+        </w:rPr>
+      </w:pPr>
+    </w:p>
+    <w:p>
+      <w:pPr>
+        <w:jc w:val="both"/>
+        <w:rPr>
+          <w:rFonts w:ascii="Times New Roman" w:hAnsi="Times New Roman" w:cs="Times New Roman"/>
+          <w:sz w:val="24"/>
+          <w:szCs w:val="24"/>
+        </w:rPr>
+      </w:pPr>
+    </w:p>
+    <w:p>
+      <w:pPr>
+        <w:jc w:val="both"/>
+        <w:rPr>
+          <w:rFonts w:ascii="Times New Roman" w:hAnsi="Times New Roman" w:cs="Times New Roman"/>
+          <w:sz w:val="24"/>
+          <w:szCs w:val="24"/>
+        </w:rPr>
+      </w:pPr>
+    </w:p>
+    <w:p>
+      <w:pPr>
+        <w:jc w:val="both"/>
+        <w:rPr>
+          <w:rFonts w:ascii="Times New Roman" w:hAnsi="Times New Roman" w:cs="Times New Roman"/>
+          <w:sz w:val="24"/>
+          <w:szCs w:val="24"/>
+        </w:rPr>
+      </w:pPr>
+    </w:p>
+    <w:p>
+      <w:pPr>
+        <w:jc w:val="both"/>
+        <w:rPr>
+          <w:rFonts w:ascii="Times New Roman" w:hAnsi="Times New Roman" w:cs="Times New Roman"/>
+          <w:sz w:val="24"/>
+          <w:szCs w:val="24"/>
+        </w:rPr>
+      </w:pPr>
+      <w:r>
+        <w:rPr>
+          <w:rFonts w:ascii="Times New Roman" w:hAnsi="Times New Roman" w:cs="Times New Roman"/>
+          <w:sz w:val="24"/>
+          <w:szCs w:val="24"/>
+        </w:rPr>
         <w:t>Inflammatory mediators measured:</w:t>
       </w:r>
     </w:p>
     <w:p>
       <w:pPr>
         <w:jc w:val="both"/>
-      </w:pPr>
-      <w:r>
+        <w:rPr>
+          <w:rFonts w:ascii="Times New Roman" w:hAnsi="Times New Roman" w:cs="Times New Roman"/>
+          <w:sz w:val="24"/>
+          <w:szCs w:val="24"/>
+        </w:rPr>
+      </w:pPr>
+      <w:r>
+        <w:rPr>
+          <w:rFonts w:ascii="Times New Roman" w:hAnsi="Times New Roman" w:cs="Times New Roman"/>
+          <w:sz w:val="24"/>
+          <w:szCs w:val="24"/>
+        </w:rPr>
         <w:t xml:space="preserve">IFN- α, IFN- γ, IL-1β, IL-2, IL-4, IL-5, IL-6, IL-8 (CXCL8), IL10, IL-12p70, IL-17A (CTLA-8), IL-18, IP-10 (CXCL10), </w:t>
       </w:r>
       <w:r>
+        <w:rPr>
+          <w:rFonts w:ascii="Times New Roman" w:hAnsi="Times New Roman" w:cs="Times New Roman"/>
+          <w:sz w:val="24"/>
+          <w:szCs w:val="24"/>
+        </w:rPr>
         <w:t>MCP-1 (CCL2), MIP-1α, MIP-1β, TNFα, and TNFβ</w:t>
       </w:r>
     </w:p>
     <w:p>
       <w:pPr>
         <w:jc w:val="both"/>
-      </w:pPr>
-      <w:r>
+        <w:rPr>
+          <w:rFonts w:ascii="Times New Roman" w:hAnsi="Times New Roman" w:cs="Times New Roman"/>
+          <w:sz w:val="24"/>
+          <w:szCs w:val="24"/>
+        </w:rPr>
+      </w:pPr>
+      <w:r>
+        <w:rPr>
+          <w:rFonts w:ascii="Times New Roman" w:hAnsi="Times New Roman" w:cs="Times New Roman"/>
+          <w:sz w:val="24"/>
+          <w:szCs w:val="24"/>
+        </w:rPr>
         <w:br w:type="page"/>
       </w:r>
     </w:p>
@@ -961,14 +2792,20 @@
       <w:pPr>
         <w:jc w:val="both"/>
         <w:rPr>
+          <w:rFonts w:ascii="Times New Roman" w:hAnsi="Times New Roman" w:cs="Times New Roman"/>
           <w:b/>
           <w:bCs/>
-        </w:rPr>
-      </w:pPr>
-      <w:r>
-        <w:rPr>
+          <w:sz w:val="24"/>
+          <w:szCs w:val="24"/>
+        </w:rPr>
+      </w:pPr>
+      <w:r>
+        <w:rPr>
+          <w:rFonts w:ascii="Times New Roman" w:hAnsi="Times New Roman" w:cs="Times New Roman"/>
           <w:b/>
           <w:bCs/>
+          <w:sz w:val="24"/>
+          <w:szCs w:val="24"/>
         </w:rPr>
         <w:lastRenderedPageBreak/>
         <w:t>References</w:t>
@@ -1026,20 +2863,10 @@
       </w:r>
     </w:p>
   </w:comment>
-  <w:comment w:id="4" w:author="Marshall Yuan" w:date="2023-09-16T13:56:00Z" w:initials="MY">
+  <w:comment w:id="5" w:author="Marshall Yuan" w:date="2023-09-16T13:56:00Z" w:initials="MY">
     <w:p>
       <w:r>
         <w:t>Kumar, Wu, Varikasuvu</w:t>
-      </w:r>
-      <w:r>
-        <w:annotationRef/>
-      </w:r>
-    </w:p>
-  </w:comment>
-  <w:comment w:id="5" w:author="Marshall Yuan" w:date="2023-09-16T13:47:00Z" w:initials="MY">
-    <w:p>
-      <w:r>
-        <w:t>Allard 2010</w:t>
       </w:r>
       <w:r>
         <w:annotationRef/>
@@ -1049,20 +2876,17 @@
   <w:comment w:id="6" w:author="Marshall Yuan" w:date="2023-09-16T13:47:00Z" w:initials="MY">
     <w:p>
       <w:r>
+        <w:t>Allard 2010</w:t>
+      </w:r>
+      <w:r>
+        <w:annotationRef/>
+      </w:r>
+    </w:p>
+  </w:comment>
+  <w:comment w:id="7" w:author="Marshall Yuan" w:date="2023-09-16T13:47:00Z" w:initials="MY">
+    <w:p>
+      <w:r>
         <w:t>Jose 2021</w:t>
-      </w:r>
-      <w:r>
-        <w:annotationRef/>
-      </w:r>
-    </w:p>
-  </w:comment>
-  <w:comment w:id="7" w:author="Marshall Yuan" w:date="2023-09-16T15:13:00Z" w:initials="MY">
-    <w:p>
-      <w:r>
-        <w:t>Li 2023, Ssentogo 2022</w:t>
-      </w:r>
-      <w:r>
-        <w:annotationRef/>
       </w:r>
       <w:r>
         <w:annotationRef/>
@@ -1072,6 +2896,19 @@
   <w:comment w:id="8" w:author="Marshall Yuan" w:date="2023-09-16T15:13:00Z" w:initials="MY">
     <w:p>
       <w:r>
+        <w:t>Li 2023, Ssentogo 2022</w:t>
+      </w:r>
+      <w:r>
+        <w:annotationRef/>
+      </w:r>
+      <w:r>
+        <w:annotationRef/>
+      </w:r>
+    </w:p>
+  </w:comment>
+  <w:comment w:id="9" w:author="Marshall Yuan" w:date="2023-09-16T15:13:00Z" w:initials="MY">
+    <w:p>
+      <w:r>
         <w:t>Refer to Dr. B initial Proposal</w:t>
       </w:r>
       <w:r>
@@ -1079,7 +2916,7 @@
       </w:r>
     </w:p>
   </w:comment>
-  <w:comment w:id="9" w:author="Marshall Yuan" w:date="2023-09-16T22:00:00Z" w:initials="MY">
+  <w:comment w:id="10" w:author="Marshall Yuan" w:date="2023-09-16T22:00:00Z" w:initials="MY">
     <w:p>
       <w:r>
         <w:t>Should I include this section? It specifically talks about ACE2, which we did not obtain any data regarding in the bloodwork.</w:t>
@@ -1089,7 +2926,7 @@
       </w:r>
     </w:p>
   </w:comment>
-  <w:comment w:id="10" w:author="Marshall Yuan" w:date="2023-09-16T22:04:00Z" w:initials="MY">
+  <w:comment w:id="11" w:author="Marshall Yuan" w:date="2023-09-16T22:04:00Z" w:initials="MY">
     <w:p>
       <w:r>
         <w:t>Is this still a retrospective cohort study?</w:t>
@@ -1099,7 +2936,7 @@
       </w:r>
     </w:p>
   </w:comment>
-  <w:comment w:id="11" w:author="Marshall Yuan" w:date="2023-09-16T22:01:00Z" w:initials="MY">
+  <w:comment w:id="12" w:author="Marshall Yuan" w:date="2023-09-16T22:01:00Z" w:initials="MY">
     <w:p>
       <w:r>
         <w:t xml:space="preserve">Need inclusion/exclusion criteria for patients. </w:t>
@@ -1109,7 +2946,7 @@
       </w:r>
     </w:p>
   </w:comment>
-  <w:comment w:id="12" w:author="Marshall Yuan" w:date="2023-09-21T12:09:00Z" w:initials="MY">
+  <w:comment w:id="13" w:author="Marshall Yuan" w:date="2023-09-21T12:09:00Z" w:initials="MY">
     <w:p>
       <w:r>
         <w:t>Study group - primary dx of COVID</w:t>
@@ -1124,7 +2961,7 @@
       </w:r>
     </w:p>
   </w:comment>
-  <w:comment w:id="13" w:author="Marshall Yuan" w:date="2023-09-16T22:16:00Z" w:initials="MY">
+  <w:comment w:id="22" w:author="Marshall Yuan" w:date="2023-09-16T22:16:00Z" w:initials="MY">
     <w:p>
       <w:r>
         <w:t>Clarification on the endpoints/how we are evaluating the data</w:t>
@@ -1134,7 +2971,7 @@
       </w:r>
     </w:p>
   </w:comment>
-  <w:comment w:id="14" w:author="Marshall Yuan" w:date="2023-09-16T22:21:00Z" w:initials="MY">
+  <w:comment w:id="23" w:author="Marshall Yuan" w:date="2023-09-16T22:21:00Z" w:initials="MY">
     <w:p>
       <w:r>
         <w:t>We should consider matching, given some differences in baseline characteristcs</w:t>
@@ -1144,7 +2981,7 @@
       </w:r>
     </w:p>
   </w:comment>
-  <w:comment w:id="15" w:author="Marshall Yuan" w:date="2023-09-16T22:41:00Z" w:initials="MY">
+  <w:comment w:id="87" w:author="Marshall Yuan" w:date="2023-09-16T22:41:00Z" w:initials="MY">
     <w:p>
       <w:r>
         <w:t>Waiting on statistical analysis</w:t>
@@ -1224,6 +3061,9 @@
 <w15:people xmlns:wpc="http://schemas.microsoft.com/office/word/2010/wordprocessingCanvas" xmlns:cx="http://schemas.microsoft.com/office/drawing/2014/chartex" xmlns:cx1="http://schemas.microsoft.com/office/drawing/2015/9/8/chartex" xmlns:cx2="http://schemas.microsoft.com/office/drawing/2015/10/21/chartex" xmlns:cx3="http://schemas.microsoft.com/office/drawing/2016/5/9/chartex" xmlns:cx4="http://schemas.microsoft.com/office/drawing/2016/5/10/chartex" xmlns:cx5="http://schemas.microsoft.com/office/drawing/2016/5/11/chartex" xmlns:cx6="http://schemas.microsoft.com/office/drawing/2016/5/12/chartex" xmlns:cx7="http://schemas.microsoft.com/office/drawing/2016/5/13/chartex" xmlns:cx8="http://schemas.microsoft.com/office/drawing/2016/5/14/chartex" xmlns:mc="http://schemas.openxmlformats.org/markup-compatibility/2006" xmlns:aink="http://schemas.microsoft.com/office/drawing/2016/ink" xmlns:am3d="http://schemas.microsoft.com/office/drawing/2017/model3d" xmlns:o="urn:schemas-microsoft-com:office:office" xmlns:oel="http://schemas.microsoft.com/office/2019/extlst" xmlns:r="http://schemas.openxmlformats.org/officeDocument/2006/relationships" xmlns:m="http://schemas.openxmlformats.org/officeDocument/2006/math" xmlns:v="urn:schemas-microsoft-com:vml" xmlns:wp14="http://schemas.microsoft.com/office/word/2010/wordprocessingDrawing" xmlns:wp="http://schemas.openxmlformats.org/drawingml/2006/wordprocessingDrawing" xmlns:w10="urn:schemas-microsoft-com:office:word" xmlns:w="http://schemas.openxmlformats.org/wordprocessingml/2006/main" xmlns:w14="http://schemas.microsoft.com/office/word/2010/wordml" xmlns:w15="http://schemas.microsoft.com/office/word/2012/wordml" xmlns:w16cex="http://schemas.microsoft.com/office/word/2018/wordml/cex" xmlns:w16cid="http://schemas.microsoft.com/office/word/2016/wordml/cid" xmlns:w16="http://schemas.microsoft.com/office/word/2018/wordml" xmlns:w16sdtdh="http://schemas.microsoft.com/office/word/2020/wordml/sdtdatahash" xmlns:w16se="http://schemas.microsoft.com/office/word/2015/wordml/symex" xmlns:wpg="http://schemas.microsoft.com/office/word/2010/wordprocessingGroup" xmlns:wpi="http://schemas.microsoft.com/office/word/2010/wordprocessingInk" xmlns:wne="http://schemas.microsoft.com/office/word/2006/wordml" xmlns:wps="http://schemas.microsoft.com/office/word/2010/wordprocessingShape" mc:Ignorable="w14 w15 w16se w16cid w16 w16cex w16sdtdh wp14">
   <w15:person w15:author="Marshall Yuan">
     <w15:presenceInfo w15:providerId="AD" w15:userId="S::msy24@rwjms.rutgers.edu::69c467ed-dd8d-4290-aa7c-d8e11a16eb6e"/>
+  </w15:person>
+  <w15:person w15:author="Sargsyan, Davit [JRDUS]">
+    <w15:presenceInfo w15:providerId="AD" w15:userId="S::dsargsy@its.jnj.com::3e31b559-84b2-4844-9a39-5ca6ce0fe171"/>
   </w15:person>
 </w15:people>
 </file>
@@ -1691,6 +3531,16 @@
       <w:szCs w:val="16"/>
     </w:rPr>
   </w:style>
+  <w:style w:type="paragraph" w:styleId="Revision">
+    <w:name w:val="Revision"/>
+    <w:hidden/>
+    <w:uiPriority w:val="99"/>
+    <w:semiHidden/>
+    <w:rsid w:val="008E325E"/>
+    <w:pPr>
+      <w:spacing w:after="0" w:line="240" w:lineRule="auto"/>
+    </w:pPr>
+  </w:style>
 </w:styles>
 </file>
 

</xml_diff>